<commit_message>
ASNN-232 Created error screen when students attempt to access unopen assignment from Schedule
git-svn-id: https://source.sakaiproject.org/contrib/assignment2/branches/design_iteration_3-x@53866 fdecad78-55fc-0310-b1b2-d7d25cf747c9
</commit_message>
<xml_diff>
--- a/A2_TOC.docx
+++ b/A2_TOC.docx
@@ -1971,6 +1971,66 @@
                 <w:szCs w:val="24"/>
               </w:rPr>
               <w:t>106</w:t>
+            </w:r>
+          </w:p>
+        </w:tc>
+      </w:tr>
+      <w:tr>
+        <w:trPr>
+          <w:trHeight w:val="432"/>
+        </w:trPr>
+        <w:tc>
+          <w:tcPr>
+            <w:tcW w:w="6048" w:type="dxa"/>
+            <w:vAlign w:val="center"/>
+          </w:tcPr>
+          <w:p>
+            <w:pPr>
+              <w:rPr>
+                <w:rFonts w:ascii="Trebuchet MS" w:hAnsi="Trebuchet MS" w:cs="Arial"/>
+                <w:b/>
+                <w:color w:val="0000FF"/>
+                <w:sz w:val="24"/>
+                <w:szCs w:val="24"/>
+                <w:u w:val="single"/>
+              </w:rPr>
+            </w:pPr>
+            <w:r>
+              <w:rPr>
+                <w:rFonts w:ascii="Trebuchet MS" w:hAnsi="Trebuchet MS" w:cs="Arial"/>
+                <w:b/>
+                <w:color w:val="0000FF"/>
+                <w:sz w:val="24"/>
+                <w:szCs w:val="24"/>
+                <w:u w:val="single"/>
+              </w:rPr>
+              <w:t>LINK FROM SCHEDULE PERMISSIONS ERROR</w:t>
+            </w:r>
+          </w:p>
+        </w:tc>
+        <w:tc>
+          <w:tcPr>
+            <w:tcW w:w="3528" w:type="dxa"/>
+            <w:vAlign w:val="center"/>
+          </w:tcPr>
+          <w:p>
+            <w:pPr>
+              <w:jc w:val="right"/>
+              <w:rPr>
+                <w:rFonts w:ascii="Trebuchet MS" w:hAnsi="Trebuchet MS" w:cs="Arial"/>
+                <w:b/>
+                <w:sz w:val="24"/>
+                <w:szCs w:val="24"/>
+              </w:rPr>
+            </w:pPr>
+            <w:r>
+              <w:rPr>
+                <w:rFonts w:ascii="Trebuchet MS" w:hAnsi="Trebuchet MS" w:cs="Arial"/>
+                <w:b/>
+                <w:sz w:val="24"/>
+                <w:szCs w:val="24"/>
+              </w:rPr>
+              <w:t>110</w:t>
             </w:r>
           </w:p>
         </w:tc>

</xml_diff>

<commit_message>
NOJIRA Updated design to include design of landing pages without assignments for instructors and students
git-svn-id: https://source.sakaiproject.org/contrib/assignment2/branches/design_iteration_3-x@53946 fdecad78-55fc-0310-b1b2-d7d25cf747c9
</commit_message>
<xml_diff>
--- a/A2_TOC.docx
+++ b/A2_TOC.docx
@@ -84,6 +84,66 @@
                 <w:szCs w:val="24"/>
                 <w:u w:val="single"/>
               </w:rPr>
+              <w:t>VIEW OF ASSIGNMENT LIST WITH NO ASSIGNMENTS</w:t>
+            </w:r>
+          </w:p>
+        </w:tc>
+        <w:tc>
+          <w:tcPr>
+            <w:tcW w:w="3528" w:type="dxa"/>
+            <w:vAlign w:val="center"/>
+          </w:tcPr>
+          <w:p>
+            <w:pPr>
+              <w:jc w:val="right"/>
+              <w:rPr>
+                <w:rFonts w:ascii="Trebuchet MS" w:hAnsi="Trebuchet MS" w:cs="Arial"/>
+                <w:b/>
+                <w:sz w:val="24"/>
+                <w:szCs w:val="24"/>
+              </w:rPr>
+            </w:pPr>
+            <w:r>
+              <w:rPr>
+                <w:rFonts w:ascii="Trebuchet MS" w:hAnsi="Trebuchet MS" w:cs="Arial"/>
+                <w:b/>
+                <w:sz w:val="24"/>
+                <w:szCs w:val="24"/>
+              </w:rPr>
+              <w:t>1</w:t>
+            </w:r>
+          </w:p>
+        </w:tc>
+      </w:tr>
+      <w:tr>
+        <w:trPr>
+          <w:trHeight w:val="432"/>
+        </w:trPr>
+        <w:tc>
+          <w:tcPr>
+            <w:tcW w:w="6048" w:type="dxa"/>
+            <w:vAlign w:val="center"/>
+          </w:tcPr>
+          <w:p>
+            <w:pPr>
+              <w:rPr>
+                <w:rFonts w:ascii="Trebuchet MS" w:hAnsi="Trebuchet MS" w:cs="Arial"/>
+                <w:b/>
+                <w:color w:val="0000FF"/>
+                <w:sz w:val="24"/>
+                <w:szCs w:val="24"/>
+                <w:u w:val="single"/>
+              </w:rPr>
+            </w:pPr>
+            <w:r>
+              <w:rPr>
+                <w:rFonts w:ascii="Trebuchet MS" w:hAnsi="Trebuchet MS" w:cs="Arial"/>
+                <w:b/>
+                <w:color w:val="0000FF"/>
+                <w:sz w:val="24"/>
+                <w:szCs w:val="24"/>
+                <w:u w:val="single"/>
+              </w:rPr>
               <w:t xml:space="preserve">ASSIGNMENT </w:t>
             </w:r>
             <w:r>
@@ -121,7 +181,7 @@
                 <w:sz w:val="24"/>
                 <w:szCs w:val="24"/>
               </w:rPr>
-              <w:t>1</w:t>
+              <w:t>2</w:t>
             </w:r>
           </w:p>
         </w:tc>
@@ -181,7 +241,7 @@
                 <w:sz w:val="24"/>
                 <w:szCs w:val="24"/>
               </w:rPr>
-              <w:t>6</w:t>
+              <w:t>7</w:t>
             </w:r>
           </w:p>
         </w:tc>
@@ -241,7 +301,7 @@
                 <w:sz w:val="24"/>
                 <w:szCs w:val="24"/>
               </w:rPr>
-              <w:t>9</w:t>
+              <w:t>10</w:t>
             </w:r>
           </w:p>
         </w:tc>
@@ -301,16 +361,7 @@
                 <w:sz w:val="24"/>
                 <w:szCs w:val="24"/>
               </w:rPr>
-              <w:t>1</w:t>
-            </w:r>
-            <w:r>
-              <w:rPr>
-                <w:rFonts w:ascii="Trebuchet MS" w:hAnsi="Trebuchet MS" w:cs="Arial"/>
-                <w:b/>
-                <w:sz w:val="24"/>
-                <w:szCs w:val="24"/>
-              </w:rPr>
-              <w:t>1</w:t>
+              <w:t>12</w:t>
             </w:r>
           </w:p>
         </w:tc>
@@ -370,7 +421,7 @@
                 <w:sz w:val="24"/>
                 <w:szCs w:val="24"/>
               </w:rPr>
-              <w:t>24</w:t>
+              <w:t>25</w:t>
             </w:r>
           </w:p>
         </w:tc>
@@ -430,16 +481,7 @@
                 <w:sz w:val="24"/>
                 <w:szCs w:val="24"/>
               </w:rPr>
-              <w:t>2</w:t>
-            </w:r>
-            <w:r>
-              <w:rPr>
-                <w:rFonts w:ascii="Trebuchet MS" w:hAnsi="Trebuchet MS" w:cs="Arial"/>
-                <w:b/>
-                <w:sz w:val="24"/>
-                <w:szCs w:val="24"/>
-              </w:rPr>
-              <w:t>6</w:t>
+              <w:t>27</w:t>
             </w:r>
           </w:p>
         </w:tc>
@@ -499,16 +541,7 @@
                 <w:sz w:val="24"/>
                 <w:szCs w:val="24"/>
               </w:rPr>
-              <w:t>2</w:t>
-            </w:r>
-            <w:r>
-              <w:rPr>
-                <w:rFonts w:ascii="Trebuchet MS" w:hAnsi="Trebuchet MS" w:cs="Arial"/>
-                <w:b/>
-                <w:sz w:val="24"/>
-                <w:szCs w:val="24"/>
-              </w:rPr>
-              <w:t>7</w:t>
+              <w:t>28</w:t>
             </w:r>
           </w:p>
         </w:tc>
@@ -568,7 +601,7 @@
                 <w:sz w:val="24"/>
                 <w:szCs w:val="24"/>
               </w:rPr>
-              <w:t>28</w:t>
+              <w:t>29</w:t>
             </w:r>
           </w:p>
         </w:tc>
@@ -628,7 +661,7 @@
                 <w:sz w:val="24"/>
                 <w:szCs w:val="24"/>
               </w:rPr>
-              <w:t>32</w:t>
+              <w:t>33</w:t>
             </w:r>
           </w:p>
         </w:tc>
@@ -688,7 +721,7 @@
                 <w:sz w:val="24"/>
                 <w:szCs w:val="24"/>
               </w:rPr>
-              <w:t>33</w:t>
+              <w:t>34</w:t>
             </w:r>
           </w:p>
         </w:tc>
@@ -748,7 +781,7 @@
                 <w:sz w:val="24"/>
                 <w:szCs w:val="24"/>
               </w:rPr>
-              <w:t>40</w:t>
+              <w:t>41</w:t>
             </w:r>
           </w:p>
         </w:tc>
@@ -808,7 +841,7 @@
                 <w:sz w:val="24"/>
                 <w:szCs w:val="24"/>
               </w:rPr>
-              <w:t>41</w:t>
+              <w:t>42</w:t>
             </w:r>
           </w:p>
         </w:tc>
@@ -868,7 +901,7 @@
                 <w:sz w:val="24"/>
                 <w:szCs w:val="24"/>
               </w:rPr>
-              <w:t>42</w:t>
+              <w:t>44</w:t>
             </w:r>
           </w:p>
         </w:tc>
@@ -928,7 +961,7 @@
                 <w:sz w:val="24"/>
                 <w:szCs w:val="24"/>
               </w:rPr>
-              <w:t>44</w:t>
+              <w:t>46</w:t>
             </w:r>
           </w:p>
         </w:tc>
@@ -988,7 +1021,7 @@
                 <w:sz w:val="24"/>
                 <w:szCs w:val="24"/>
               </w:rPr>
-              <w:t>52</w:t>
+              <w:t>54</w:t>
             </w:r>
           </w:p>
         </w:tc>
@@ -1048,7 +1081,7 @@
                 <w:sz w:val="24"/>
                 <w:szCs w:val="24"/>
               </w:rPr>
-              <w:t>54</w:t>
+              <w:t>56</w:t>
             </w:r>
           </w:p>
         </w:tc>
@@ -1119,7 +1152,67 @@
                 <w:sz w:val="24"/>
                 <w:szCs w:val="24"/>
               </w:rPr>
-              <w:t>57</w:t>
+              <w:t>59</w:t>
+            </w:r>
+          </w:p>
+        </w:tc>
+      </w:tr>
+      <w:tr>
+        <w:trPr>
+          <w:trHeight w:val="432"/>
+        </w:trPr>
+        <w:tc>
+          <w:tcPr>
+            <w:tcW w:w="6048" w:type="dxa"/>
+            <w:vAlign w:val="center"/>
+          </w:tcPr>
+          <w:p>
+            <w:pPr>
+              <w:rPr>
+                <w:rFonts w:ascii="Trebuchet MS" w:hAnsi="Trebuchet MS" w:cs="Arial"/>
+                <w:b/>
+                <w:color w:val="0000FF"/>
+                <w:sz w:val="24"/>
+                <w:szCs w:val="24"/>
+                <w:u w:val="single"/>
+              </w:rPr>
+            </w:pPr>
+            <w:r>
+              <w:rPr>
+                <w:rFonts w:ascii="Trebuchet MS" w:hAnsi="Trebuchet MS" w:cs="Arial"/>
+                <w:b/>
+                <w:color w:val="0000FF"/>
+                <w:sz w:val="24"/>
+                <w:szCs w:val="24"/>
+                <w:u w:val="single"/>
+              </w:rPr>
+              <w:t>SV: ASSIGNMENT LIST WITH NO ASSIGNMENTS</w:t>
+            </w:r>
+          </w:p>
+        </w:tc>
+        <w:tc>
+          <w:tcPr>
+            <w:tcW w:w="3528" w:type="dxa"/>
+            <w:vAlign w:val="center"/>
+          </w:tcPr>
+          <w:p>
+            <w:pPr>
+              <w:jc w:val="right"/>
+              <w:rPr>
+                <w:rFonts w:ascii="Trebuchet MS" w:hAnsi="Trebuchet MS" w:cs="Arial"/>
+                <w:b/>
+                <w:sz w:val="24"/>
+                <w:szCs w:val="24"/>
+              </w:rPr>
+            </w:pPr>
+            <w:r>
+              <w:rPr>
+                <w:rFonts w:ascii="Trebuchet MS" w:hAnsi="Trebuchet MS" w:cs="Arial"/>
+                <w:b/>
+                <w:sz w:val="24"/>
+                <w:szCs w:val="24"/>
+              </w:rPr>
+              <w:t>61</w:t>
             </w:r>
           </w:p>
         </w:tc>
@@ -1179,7 +1272,7 @@
                 <w:sz w:val="24"/>
                 <w:szCs w:val="24"/>
               </w:rPr>
-              <w:t>59</w:t>
+              <w:t>62</w:t>
             </w:r>
           </w:p>
         </w:tc>
@@ -1239,7 +1332,7 @@
                 <w:sz w:val="24"/>
                 <w:szCs w:val="24"/>
               </w:rPr>
-              <w:t>63</w:t>
+              <w:t>66</w:t>
             </w:r>
           </w:p>
         </w:tc>
@@ -1299,7 +1392,7 @@
                 <w:sz w:val="24"/>
                 <w:szCs w:val="24"/>
               </w:rPr>
-              <w:t>65</w:t>
+              <w:t>68</w:t>
             </w:r>
           </w:p>
         </w:tc>
@@ -1359,7 +1452,7 @@
                 <w:sz w:val="24"/>
                 <w:szCs w:val="24"/>
               </w:rPr>
-              <w:t>66</w:t>
+              <w:t>69</w:t>
             </w:r>
           </w:p>
         </w:tc>
@@ -1419,7 +1512,7 @@
                 <w:sz w:val="24"/>
                 <w:szCs w:val="24"/>
               </w:rPr>
-              <w:t>74</w:t>
+              <w:t>77</w:t>
             </w:r>
           </w:p>
         </w:tc>
@@ -1479,7 +1572,7 @@
                 <w:sz w:val="24"/>
                 <w:szCs w:val="24"/>
               </w:rPr>
-              <w:t>76</w:t>
+              <w:t>79</w:t>
             </w:r>
           </w:p>
         </w:tc>
@@ -1539,7 +1632,7 @@
                 <w:sz w:val="24"/>
                 <w:szCs w:val="24"/>
               </w:rPr>
-              <w:t>79</w:t>
+              <w:t>82</w:t>
             </w:r>
           </w:p>
         </w:tc>
@@ -1610,7 +1703,7 @@
                 <w:sz w:val="24"/>
                 <w:szCs w:val="24"/>
               </w:rPr>
-              <w:t>81</w:t>
+              <w:t>84</w:t>
             </w:r>
           </w:p>
         </w:tc>
@@ -1670,7 +1763,7 @@
                 <w:sz w:val="24"/>
                 <w:szCs w:val="24"/>
               </w:rPr>
-              <w:t>84</w:t>
+              <w:t>87</w:t>
             </w:r>
           </w:p>
         </w:tc>
@@ -1730,7 +1823,7 @@
                 <w:sz w:val="24"/>
                 <w:szCs w:val="24"/>
               </w:rPr>
-              <w:t>88</w:t>
+              <w:t>91</w:t>
             </w:r>
           </w:p>
         </w:tc>
@@ -1790,7 +1883,7 @@
                 <w:sz w:val="24"/>
                 <w:szCs w:val="24"/>
               </w:rPr>
-              <w:t>97</w:t>
+              <w:t>100</w:t>
             </w:r>
           </w:p>
         </w:tc>
@@ -1850,7 +1943,7 @@
                 <w:sz w:val="24"/>
                 <w:szCs w:val="24"/>
               </w:rPr>
-              <w:t>100</w:t>
+              <w:t>103</w:t>
             </w:r>
           </w:p>
         </w:tc>
@@ -1910,7 +2003,7 @@
                 <w:sz w:val="24"/>
                 <w:szCs w:val="24"/>
               </w:rPr>
-              <w:t>102</w:t>
+              <w:t>105</w:t>
             </w:r>
           </w:p>
         </w:tc>
@@ -1970,7 +2063,7 @@
                 <w:sz w:val="24"/>
                 <w:szCs w:val="24"/>
               </w:rPr>
-              <w:t>106</w:t>
+              <w:t>109</w:t>
             </w:r>
           </w:p>
         </w:tc>
@@ -2030,7 +2123,7 @@
                 <w:sz w:val="24"/>
                 <w:szCs w:val="24"/>
               </w:rPr>
-              <w:t>110</w:t>
+              <w:t>113</w:t>
             </w:r>
           </w:p>
         </w:tc>

</xml_diff>

<commit_message>
ASNN-335 Design for instructor preview of assignment
git-svn-id: https://source.sakaiproject.org/contrib/assignment2/branches/design_iteration_3-x@54651 fdecad78-55fc-0310-b1b2-d7d25cf747c9
</commit_message>
<xml_diff>
--- a/A2_TOC.docx
+++ b/A2_TOC.docx
@@ -395,6 +395,66 @@
                 <w:szCs w:val="24"/>
                 <w:u w:val="single"/>
               </w:rPr>
+              <w:t>PREVIEW AS STUDENT</w:t>
+            </w:r>
+          </w:p>
+        </w:tc>
+        <w:tc>
+          <w:tcPr>
+            <w:tcW w:w="3528" w:type="dxa"/>
+            <w:vAlign w:val="center"/>
+          </w:tcPr>
+          <w:p>
+            <w:pPr>
+              <w:jc w:val="right"/>
+              <w:rPr>
+                <w:rFonts w:ascii="Trebuchet MS" w:hAnsi="Trebuchet MS" w:cs="Arial"/>
+                <w:b/>
+                <w:sz w:val="24"/>
+                <w:szCs w:val="24"/>
+              </w:rPr>
+            </w:pPr>
+            <w:r>
+              <w:rPr>
+                <w:rFonts w:ascii="Trebuchet MS" w:hAnsi="Trebuchet MS" w:cs="Arial"/>
+                <w:b/>
+                <w:sz w:val="24"/>
+                <w:szCs w:val="24"/>
+              </w:rPr>
+              <w:t>25</w:t>
+            </w:r>
+          </w:p>
+        </w:tc>
+      </w:tr>
+      <w:tr>
+        <w:trPr>
+          <w:trHeight w:val="432"/>
+        </w:trPr>
+        <w:tc>
+          <w:tcPr>
+            <w:tcW w:w="6048" w:type="dxa"/>
+            <w:vAlign w:val="center"/>
+          </w:tcPr>
+          <w:p>
+            <w:pPr>
+              <w:rPr>
+                <w:rFonts w:ascii="Trebuchet MS" w:hAnsi="Trebuchet MS" w:cs="Arial"/>
+                <w:b/>
+                <w:color w:val="0000FF"/>
+                <w:sz w:val="24"/>
+                <w:szCs w:val="24"/>
+                <w:u w:val="single"/>
+              </w:rPr>
+            </w:pPr>
+            <w:r>
+              <w:rPr>
+                <w:rFonts w:ascii="Trebuchet MS" w:hAnsi="Trebuchet MS" w:cs="Arial"/>
+                <w:b/>
+                <w:color w:val="0000FF"/>
+                <w:sz w:val="24"/>
+                <w:szCs w:val="24"/>
+                <w:u w:val="single"/>
+              </w:rPr>
               <w:t>EMAIL NOTIFICATION FOR STUDENT SUBMISSION</w:t>
             </w:r>
           </w:p>
@@ -421,7 +481,7 @@
                 <w:sz w:val="24"/>
                 <w:szCs w:val="24"/>
               </w:rPr>
-              <w:t>25</w:t>
+              <w:t>29</w:t>
             </w:r>
           </w:p>
         </w:tc>
@@ -481,7 +541,7 @@
                 <w:sz w:val="24"/>
                 <w:szCs w:val="24"/>
               </w:rPr>
-              <w:t>27</w:t>
+              <w:t>31</w:t>
             </w:r>
           </w:p>
         </w:tc>
@@ -541,7 +601,7 @@
                 <w:sz w:val="24"/>
                 <w:szCs w:val="24"/>
               </w:rPr>
-              <w:t>28</w:t>
+              <w:t>32</w:t>
             </w:r>
           </w:p>
         </w:tc>
@@ -601,7 +661,7 @@
                 <w:sz w:val="24"/>
                 <w:szCs w:val="24"/>
               </w:rPr>
-              <w:t>29</w:t>
+              <w:t>33</w:t>
             </w:r>
           </w:p>
         </w:tc>
@@ -661,7 +721,7 @@
                 <w:sz w:val="24"/>
                 <w:szCs w:val="24"/>
               </w:rPr>
-              <w:t>33</w:t>
+              <w:t>37</w:t>
             </w:r>
           </w:p>
         </w:tc>
@@ -721,7 +781,7 @@
                 <w:sz w:val="24"/>
                 <w:szCs w:val="24"/>
               </w:rPr>
-              <w:t>34</w:t>
+              <w:t>38</w:t>
             </w:r>
           </w:p>
         </w:tc>
@@ -781,7 +841,7 @@
                 <w:sz w:val="24"/>
                 <w:szCs w:val="24"/>
               </w:rPr>
-              <w:t>41</w:t>
+              <w:t>45</w:t>
             </w:r>
           </w:p>
         </w:tc>
@@ -841,7 +901,7 @@
                 <w:sz w:val="24"/>
                 <w:szCs w:val="24"/>
               </w:rPr>
-              <w:t>42</w:t>
+              <w:t>46</w:t>
             </w:r>
           </w:p>
         </w:tc>
@@ -901,7 +961,16 @@
                 <w:sz w:val="24"/>
                 <w:szCs w:val="24"/>
               </w:rPr>
-              <w:t>44</w:t>
+              <w:t>4</w:t>
+            </w:r>
+            <w:r>
+              <w:rPr>
+                <w:rFonts w:ascii="Trebuchet MS" w:hAnsi="Trebuchet MS" w:cs="Arial"/>
+                <w:b/>
+                <w:sz w:val="24"/>
+                <w:szCs w:val="24"/>
+              </w:rPr>
+              <w:t>8</w:t>
             </w:r>
           </w:p>
         </w:tc>
@@ -961,7 +1030,7 @@
                 <w:sz w:val="24"/>
                 <w:szCs w:val="24"/>
               </w:rPr>
-              <w:t>46</w:t>
+              <w:t>50</w:t>
             </w:r>
           </w:p>
         </w:tc>
@@ -1021,7 +1090,16 @@
                 <w:sz w:val="24"/>
                 <w:szCs w:val="24"/>
               </w:rPr>
-              <w:t>54</w:t>
+              <w:t>5</w:t>
+            </w:r>
+            <w:r>
+              <w:rPr>
+                <w:rFonts w:ascii="Trebuchet MS" w:hAnsi="Trebuchet MS" w:cs="Arial"/>
+                <w:b/>
+                <w:sz w:val="24"/>
+                <w:szCs w:val="24"/>
+              </w:rPr>
+              <w:t>8</w:t>
             </w:r>
           </w:p>
         </w:tc>
@@ -1081,7 +1159,7 @@
                 <w:sz w:val="24"/>
                 <w:szCs w:val="24"/>
               </w:rPr>
-              <w:t>56</w:t>
+              <w:t>60</w:t>
             </w:r>
           </w:p>
         </w:tc>
@@ -1152,7 +1230,7 @@
                 <w:sz w:val="24"/>
                 <w:szCs w:val="24"/>
               </w:rPr>
-              <w:t>59</w:t>
+              <w:t>63</w:t>
             </w:r>
           </w:p>
         </w:tc>
@@ -1212,7 +1290,16 @@
                 <w:sz w:val="24"/>
                 <w:szCs w:val="24"/>
               </w:rPr>
-              <w:t>61</w:t>
+              <w:t>6</w:t>
+            </w:r>
+            <w:r>
+              <w:rPr>
+                <w:rFonts w:ascii="Trebuchet MS" w:hAnsi="Trebuchet MS" w:cs="Arial"/>
+                <w:b/>
+                <w:sz w:val="24"/>
+                <w:szCs w:val="24"/>
+              </w:rPr>
+              <w:t>5</w:t>
             </w:r>
           </w:p>
         </w:tc>
@@ -1272,7 +1359,16 @@
                 <w:sz w:val="24"/>
                 <w:szCs w:val="24"/>
               </w:rPr>
-              <w:t>62</w:t>
+              <w:t>6</w:t>
+            </w:r>
+            <w:r>
+              <w:rPr>
+                <w:rFonts w:ascii="Trebuchet MS" w:hAnsi="Trebuchet MS" w:cs="Arial"/>
+                <w:b/>
+                <w:sz w:val="24"/>
+                <w:szCs w:val="24"/>
+              </w:rPr>
+              <w:t>6</w:t>
             </w:r>
           </w:p>
         </w:tc>
@@ -1332,7 +1428,7 @@
                 <w:sz w:val="24"/>
                 <w:szCs w:val="24"/>
               </w:rPr>
-              <w:t>66</w:t>
+              <w:t>70</w:t>
             </w:r>
           </w:p>
         </w:tc>
@@ -1392,7 +1488,7 @@
                 <w:sz w:val="24"/>
                 <w:szCs w:val="24"/>
               </w:rPr>
-              <w:t>68</w:t>
+              <w:t>72</w:t>
             </w:r>
           </w:p>
         </w:tc>
@@ -1452,7 +1548,7 @@
                 <w:sz w:val="24"/>
                 <w:szCs w:val="24"/>
               </w:rPr>
-              <w:t>69</w:t>
+              <w:t>73</w:t>
             </w:r>
           </w:p>
         </w:tc>
@@ -1512,7 +1608,7 @@
                 <w:sz w:val="24"/>
                 <w:szCs w:val="24"/>
               </w:rPr>
-              <w:t>77</w:t>
+              <w:t>81</w:t>
             </w:r>
           </w:p>
         </w:tc>
@@ -1572,7 +1668,7 @@
                 <w:sz w:val="24"/>
                 <w:szCs w:val="24"/>
               </w:rPr>
-              <w:t>79</w:t>
+              <w:t>83</w:t>
             </w:r>
           </w:p>
         </w:tc>
@@ -1632,7 +1728,16 @@
                 <w:sz w:val="24"/>
                 <w:szCs w:val="24"/>
               </w:rPr>
-              <w:t>82</w:t>
+              <w:t>8</w:t>
+            </w:r>
+            <w:r>
+              <w:rPr>
+                <w:rFonts w:ascii="Trebuchet MS" w:hAnsi="Trebuchet MS" w:cs="Arial"/>
+                <w:b/>
+                <w:sz w:val="24"/>
+                <w:szCs w:val="24"/>
+              </w:rPr>
+              <w:t>6</w:t>
             </w:r>
           </w:p>
         </w:tc>
@@ -1703,7 +1808,16 @@
                 <w:sz w:val="24"/>
                 <w:szCs w:val="24"/>
               </w:rPr>
-              <w:t>84</w:t>
+              <w:t>8</w:t>
+            </w:r>
+            <w:r>
+              <w:rPr>
+                <w:rFonts w:ascii="Trebuchet MS" w:hAnsi="Trebuchet MS" w:cs="Arial"/>
+                <w:b/>
+                <w:sz w:val="24"/>
+                <w:szCs w:val="24"/>
+              </w:rPr>
+              <w:t>8</w:t>
             </w:r>
           </w:p>
         </w:tc>
@@ -1763,7 +1877,7 @@
                 <w:sz w:val="24"/>
                 <w:szCs w:val="24"/>
               </w:rPr>
-              <w:t>87</w:t>
+              <w:t>91</w:t>
             </w:r>
           </w:p>
         </w:tc>
@@ -1823,7 +1937,16 @@
                 <w:sz w:val="24"/>
                 <w:szCs w:val="24"/>
               </w:rPr>
-              <w:t>91</w:t>
+              <w:t>9</w:t>
+            </w:r>
+            <w:r>
+              <w:rPr>
+                <w:rFonts w:ascii="Trebuchet MS" w:hAnsi="Trebuchet MS" w:cs="Arial"/>
+                <w:b/>
+                <w:sz w:val="24"/>
+                <w:szCs w:val="24"/>
+              </w:rPr>
+              <w:t>5</w:t>
             </w:r>
           </w:p>
         </w:tc>
@@ -1883,7 +2006,16 @@
                 <w:sz w:val="24"/>
                 <w:szCs w:val="24"/>
               </w:rPr>
-              <w:t>100</w:t>
+              <w:t>10</w:t>
+            </w:r>
+            <w:r>
+              <w:rPr>
+                <w:rFonts w:ascii="Trebuchet MS" w:hAnsi="Trebuchet MS" w:cs="Arial"/>
+                <w:b/>
+                <w:sz w:val="24"/>
+                <w:szCs w:val="24"/>
+              </w:rPr>
+              <w:t>4</w:t>
             </w:r>
           </w:p>
         </w:tc>
@@ -1943,7 +2075,16 @@
                 <w:sz w:val="24"/>
                 <w:szCs w:val="24"/>
               </w:rPr>
-              <w:t>103</w:t>
+              <w:t>10</w:t>
+            </w:r>
+            <w:r>
+              <w:rPr>
+                <w:rFonts w:ascii="Trebuchet MS" w:hAnsi="Trebuchet MS" w:cs="Arial"/>
+                <w:b/>
+                <w:sz w:val="24"/>
+                <w:szCs w:val="24"/>
+              </w:rPr>
+              <w:t>7</w:t>
             </w:r>
           </w:p>
         </w:tc>
@@ -2003,7 +2144,16 @@
                 <w:sz w:val="24"/>
                 <w:szCs w:val="24"/>
               </w:rPr>
-              <w:t>105</w:t>
+              <w:t>10</w:t>
+            </w:r>
+            <w:r>
+              <w:rPr>
+                <w:rFonts w:ascii="Trebuchet MS" w:hAnsi="Trebuchet MS" w:cs="Arial"/>
+                <w:b/>
+                <w:sz w:val="24"/>
+                <w:szCs w:val="24"/>
+              </w:rPr>
+              <w:t>9</w:t>
             </w:r>
           </w:p>
         </w:tc>
@@ -2063,7 +2213,16 @@
                 <w:sz w:val="24"/>
                 <w:szCs w:val="24"/>
               </w:rPr>
-              <w:t>109</w:t>
+              <w:t>1</w:t>
+            </w:r>
+            <w:r>
+              <w:rPr>
+                <w:rFonts w:ascii="Trebuchet MS" w:hAnsi="Trebuchet MS" w:cs="Arial"/>
+                <w:b/>
+                <w:sz w:val="24"/>
+                <w:szCs w:val="24"/>
+              </w:rPr>
+              <w:t>13</w:t>
             </w:r>
           </w:p>
         </w:tc>
@@ -2123,7 +2282,16 @@
                 <w:sz w:val="24"/>
                 <w:szCs w:val="24"/>
               </w:rPr>
-              <w:t>113</w:t>
+              <w:t>11</w:t>
+            </w:r>
+            <w:r>
+              <w:rPr>
+                <w:rFonts w:ascii="Trebuchet MS" w:hAnsi="Trebuchet MS" w:cs="Arial"/>
+                <w:b/>
+                <w:sz w:val="24"/>
+                <w:szCs w:val="24"/>
+              </w:rPr>
+              <w:t>7</w:t>
             </w:r>
           </w:p>
         </w:tc>

</xml_diff>

<commit_message>
NOJIRA This is the updated Assignments 2 document
git-svn-id: https://source.sakaiproject.org/contrib/assignment2/branches/design_iteration_3-x@54852 fdecad78-55fc-0310-b1b2-d7d25cf747c9
</commit_message>
<xml_diff>
--- a/A2_TOC.docx
+++ b/A2_TOC.docx
@@ -815,7 +815,18 @@
                 <w:szCs w:val="24"/>
                 <w:u w:val="single"/>
               </w:rPr>
-              <w:t>RELEASE GRADES HELPER</w:t>
+              <w:t xml:space="preserve">RELEASE GRADES </w:t>
+            </w:r>
+            <w:r>
+              <w:rPr>
+                <w:rFonts w:ascii="Trebuchet MS" w:hAnsi="Trebuchet MS" w:cs="Arial"/>
+                <w:b/>
+                <w:color w:val="0000FF"/>
+                <w:sz w:val="24"/>
+                <w:szCs w:val="24"/>
+                <w:u w:val="single"/>
+              </w:rPr>
+              <w:t>CONFIRMATION</w:t>
             </w:r>
           </w:p>
         </w:tc>
@@ -875,6 +886,155 @@
                 <w:szCs w:val="24"/>
                 <w:u w:val="single"/>
               </w:rPr>
+              <w:t xml:space="preserve">RELEASE </w:t>
+            </w:r>
+            <w:r>
+              <w:rPr>
+                <w:rFonts w:ascii="Trebuchet MS" w:hAnsi="Trebuchet MS" w:cs="Arial"/>
+                <w:b/>
+                <w:color w:val="0000FF"/>
+                <w:sz w:val="24"/>
+                <w:szCs w:val="24"/>
+                <w:u w:val="single"/>
+              </w:rPr>
+              <w:t>GRADES WARNING</w:t>
+            </w:r>
+          </w:p>
+        </w:tc>
+        <w:tc>
+          <w:tcPr>
+            <w:tcW w:w="3528" w:type="dxa"/>
+            <w:vAlign w:val="center"/>
+          </w:tcPr>
+          <w:p>
+            <w:pPr>
+              <w:jc w:val="right"/>
+              <w:rPr>
+                <w:rFonts w:ascii="Trebuchet MS" w:hAnsi="Trebuchet MS" w:cs="Arial"/>
+                <w:b/>
+                <w:sz w:val="24"/>
+                <w:szCs w:val="24"/>
+              </w:rPr>
+            </w:pPr>
+            <w:r>
+              <w:rPr>
+                <w:rFonts w:ascii="Trebuchet MS" w:hAnsi="Trebuchet MS" w:cs="Arial"/>
+                <w:b/>
+                <w:sz w:val="24"/>
+                <w:szCs w:val="24"/>
+              </w:rPr>
+              <w:t>4</w:t>
+            </w:r>
+            <w:r>
+              <w:rPr>
+                <w:rFonts w:ascii="Trebuchet MS" w:hAnsi="Trebuchet MS" w:cs="Arial"/>
+                <w:b/>
+                <w:sz w:val="24"/>
+                <w:szCs w:val="24"/>
+              </w:rPr>
+              <w:t>7</w:t>
+            </w:r>
+          </w:p>
+        </w:tc>
+      </w:tr>
+      <w:tr>
+        <w:trPr>
+          <w:trHeight w:val="432"/>
+        </w:trPr>
+        <w:tc>
+          <w:tcPr>
+            <w:tcW w:w="6048" w:type="dxa"/>
+            <w:vAlign w:val="center"/>
+          </w:tcPr>
+          <w:p>
+            <w:pPr>
+              <w:rPr>
+                <w:rFonts w:ascii="Trebuchet MS" w:hAnsi="Trebuchet MS" w:cs="Arial"/>
+                <w:b/>
+                <w:color w:val="0000FF"/>
+                <w:sz w:val="24"/>
+                <w:szCs w:val="24"/>
+                <w:u w:val="single"/>
+              </w:rPr>
+            </w:pPr>
+            <w:r>
+              <w:rPr>
+                <w:rFonts w:ascii="Trebuchet MS" w:hAnsi="Trebuchet MS" w:cs="Arial"/>
+                <w:b/>
+                <w:color w:val="0000FF"/>
+                <w:sz w:val="24"/>
+                <w:szCs w:val="24"/>
+                <w:u w:val="single"/>
+              </w:rPr>
+              <w:t>RETRACT GRADES CONFIRMATION</w:t>
+            </w:r>
+          </w:p>
+        </w:tc>
+        <w:tc>
+          <w:tcPr>
+            <w:tcW w:w="3528" w:type="dxa"/>
+            <w:vAlign w:val="center"/>
+          </w:tcPr>
+          <w:p>
+            <w:pPr>
+              <w:jc w:val="right"/>
+              <w:rPr>
+                <w:rFonts w:ascii="Trebuchet MS" w:hAnsi="Trebuchet MS" w:cs="Arial"/>
+                <w:b/>
+                <w:sz w:val="24"/>
+                <w:szCs w:val="24"/>
+              </w:rPr>
+            </w:pPr>
+            <w:r>
+              <w:rPr>
+                <w:rFonts w:ascii="Trebuchet MS" w:hAnsi="Trebuchet MS" w:cs="Arial"/>
+                <w:b/>
+                <w:sz w:val="24"/>
+                <w:szCs w:val="24"/>
+              </w:rPr>
+              <w:t>4</w:t>
+            </w:r>
+            <w:r>
+              <w:rPr>
+                <w:rFonts w:ascii="Trebuchet MS" w:hAnsi="Trebuchet MS" w:cs="Arial"/>
+                <w:b/>
+                <w:sz w:val="24"/>
+                <w:szCs w:val="24"/>
+              </w:rPr>
+              <w:t>9</w:t>
+            </w:r>
+          </w:p>
+        </w:tc>
+      </w:tr>
+      <w:tr>
+        <w:trPr>
+          <w:trHeight w:val="432"/>
+        </w:trPr>
+        <w:tc>
+          <w:tcPr>
+            <w:tcW w:w="6048" w:type="dxa"/>
+            <w:vAlign w:val="center"/>
+          </w:tcPr>
+          <w:p>
+            <w:pPr>
+              <w:rPr>
+                <w:rFonts w:ascii="Trebuchet MS" w:hAnsi="Trebuchet MS" w:cs="Arial"/>
+                <w:b/>
+                <w:color w:val="0000FF"/>
+                <w:sz w:val="24"/>
+                <w:szCs w:val="24"/>
+                <w:u w:val="single"/>
+              </w:rPr>
+            </w:pPr>
+            <w:r>
+              <w:rPr>
+                <w:rFonts w:ascii="Trebuchet MS" w:hAnsi="Trebuchet MS" w:cs="Arial"/>
+                <w:b/>
+                <w:color w:val="0000FF"/>
+                <w:sz w:val="24"/>
+                <w:szCs w:val="24"/>
+                <w:u w:val="single"/>
+              </w:rPr>
               <w:t>RELEASE FEEDBACK HELPER</w:t>
             </w:r>
           </w:p>
@@ -901,67 +1061,338 @@
                 <w:sz w:val="24"/>
                 <w:szCs w:val="24"/>
               </w:rPr>
-              <w:t>46</w:t>
-            </w:r>
-          </w:p>
-        </w:tc>
-      </w:tr>
-      <w:tr>
-        <w:trPr>
-          <w:trHeight w:val="432"/>
-        </w:trPr>
-        <w:tc>
-          <w:tcPr>
-            <w:tcW w:w="6048" w:type="dxa"/>
-            <w:vAlign w:val="center"/>
-          </w:tcPr>
-          <w:p>
-            <w:pPr>
-              <w:rPr>
-                <w:rFonts w:ascii="Trebuchet MS" w:hAnsi="Trebuchet MS" w:cs="Arial"/>
-                <w:b/>
-                <w:color w:val="0000FF"/>
-                <w:sz w:val="24"/>
-                <w:szCs w:val="24"/>
-                <w:u w:val="single"/>
-              </w:rPr>
-            </w:pPr>
-            <w:r>
-              <w:rPr>
-                <w:rFonts w:ascii="Trebuchet MS" w:hAnsi="Trebuchet MS" w:cs="Arial"/>
-                <w:b/>
-                <w:color w:val="0000FF"/>
-                <w:sz w:val="24"/>
-                <w:szCs w:val="24"/>
-                <w:u w:val="single"/>
-              </w:rPr>
-              <w:t>VIEW UNGRADED SUBMISSIONS</w:t>
-            </w:r>
-          </w:p>
-        </w:tc>
-        <w:tc>
-          <w:tcPr>
-            <w:tcW w:w="3528" w:type="dxa"/>
-            <w:vAlign w:val="center"/>
-          </w:tcPr>
-          <w:p>
-            <w:pPr>
-              <w:jc w:val="right"/>
-              <w:rPr>
-                <w:rFonts w:ascii="Trebuchet MS" w:hAnsi="Trebuchet MS" w:cs="Arial"/>
-                <w:b/>
-                <w:sz w:val="24"/>
-                <w:szCs w:val="24"/>
-              </w:rPr>
-            </w:pPr>
-            <w:r>
-              <w:rPr>
-                <w:rFonts w:ascii="Trebuchet MS" w:hAnsi="Trebuchet MS" w:cs="Arial"/>
-                <w:b/>
-                <w:sz w:val="24"/>
-                <w:szCs w:val="24"/>
-              </w:rPr>
-              <w:t>4</w:t>
+              <w:t>51</w:t>
+            </w:r>
+          </w:p>
+        </w:tc>
+      </w:tr>
+      <w:tr>
+        <w:trPr>
+          <w:trHeight w:val="432"/>
+        </w:trPr>
+        <w:tc>
+          <w:tcPr>
+            <w:tcW w:w="6048" w:type="dxa"/>
+            <w:vAlign w:val="center"/>
+          </w:tcPr>
+          <w:p>
+            <w:pPr>
+              <w:rPr>
+                <w:rFonts w:ascii="Trebuchet MS" w:hAnsi="Trebuchet MS" w:cs="Arial"/>
+                <w:b/>
+                <w:color w:val="0000FF"/>
+                <w:sz w:val="24"/>
+                <w:szCs w:val="24"/>
+                <w:u w:val="single"/>
+              </w:rPr>
+            </w:pPr>
+            <w:r>
+              <w:rPr>
+                <w:rFonts w:ascii="Trebuchet MS" w:hAnsi="Trebuchet MS" w:cs="Arial"/>
+                <w:b/>
+                <w:color w:val="0000FF"/>
+                <w:sz w:val="24"/>
+                <w:szCs w:val="24"/>
+                <w:u w:val="single"/>
+              </w:rPr>
+              <w:t xml:space="preserve">VIEW </w:t>
+            </w:r>
+            <w:r>
+              <w:rPr>
+                <w:rFonts w:ascii="Trebuchet MS" w:hAnsi="Trebuchet MS" w:cs="Arial"/>
+                <w:b/>
+                <w:color w:val="0000FF"/>
+                <w:sz w:val="24"/>
+                <w:szCs w:val="24"/>
+                <w:u w:val="single"/>
+              </w:rPr>
+              <w:t>UNGRADED SUBMISSIONS</w:t>
+            </w:r>
+          </w:p>
+        </w:tc>
+        <w:tc>
+          <w:tcPr>
+            <w:tcW w:w="3528" w:type="dxa"/>
+            <w:vAlign w:val="center"/>
+          </w:tcPr>
+          <w:p>
+            <w:pPr>
+              <w:jc w:val="right"/>
+              <w:rPr>
+                <w:rFonts w:ascii="Trebuchet MS" w:hAnsi="Trebuchet MS" w:cs="Arial"/>
+                <w:b/>
+                <w:sz w:val="24"/>
+                <w:szCs w:val="24"/>
+              </w:rPr>
+            </w:pPr>
+            <w:r>
+              <w:rPr>
+                <w:rFonts w:ascii="Trebuchet MS" w:hAnsi="Trebuchet MS" w:cs="Arial"/>
+                <w:b/>
+                <w:sz w:val="24"/>
+                <w:szCs w:val="24"/>
+              </w:rPr>
+              <w:t>5</w:t>
+            </w:r>
+            <w:r>
+              <w:rPr>
+                <w:rFonts w:ascii="Trebuchet MS" w:hAnsi="Trebuchet MS" w:cs="Arial"/>
+                <w:b/>
+                <w:sz w:val="24"/>
+                <w:szCs w:val="24"/>
+              </w:rPr>
+              <w:t>3</w:t>
+            </w:r>
+          </w:p>
+        </w:tc>
+      </w:tr>
+      <w:tr>
+        <w:trPr>
+          <w:trHeight w:val="432"/>
+        </w:trPr>
+        <w:tc>
+          <w:tcPr>
+            <w:tcW w:w="6048" w:type="dxa"/>
+            <w:vAlign w:val="center"/>
+          </w:tcPr>
+          <w:p>
+            <w:pPr>
+              <w:rPr>
+                <w:rFonts w:ascii="Trebuchet MS" w:hAnsi="Trebuchet MS" w:cs="Arial"/>
+                <w:b/>
+                <w:color w:val="0000FF"/>
+                <w:sz w:val="24"/>
+                <w:szCs w:val="24"/>
+                <w:u w:val="single"/>
+              </w:rPr>
+            </w:pPr>
+            <w:r>
+              <w:rPr>
+                <w:rFonts w:ascii="Trebuchet MS" w:hAnsi="Trebuchet MS" w:cs="Arial"/>
+                <w:b/>
+                <w:color w:val="0000FF"/>
+                <w:sz w:val="24"/>
+                <w:szCs w:val="24"/>
+                <w:u w:val="single"/>
+              </w:rPr>
+              <w:t>VIEW STUDENT’S SUBMISSION</w:t>
+            </w:r>
+          </w:p>
+        </w:tc>
+        <w:tc>
+          <w:tcPr>
+            <w:tcW w:w="3528" w:type="dxa"/>
+            <w:vAlign w:val="center"/>
+          </w:tcPr>
+          <w:p>
+            <w:pPr>
+              <w:jc w:val="right"/>
+              <w:rPr>
+                <w:rFonts w:ascii="Trebuchet MS" w:hAnsi="Trebuchet MS" w:cs="Arial"/>
+                <w:b/>
+                <w:sz w:val="24"/>
+                <w:szCs w:val="24"/>
+              </w:rPr>
+            </w:pPr>
+            <w:r>
+              <w:rPr>
+                <w:rFonts w:ascii="Trebuchet MS" w:hAnsi="Trebuchet MS" w:cs="Arial"/>
+                <w:b/>
+                <w:sz w:val="24"/>
+                <w:szCs w:val="24"/>
+              </w:rPr>
+              <w:t>55</w:t>
+            </w:r>
+          </w:p>
+        </w:tc>
+      </w:tr>
+      <w:tr>
+        <w:trPr>
+          <w:trHeight w:val="432"/>
+        </w:trPr>
+        <w:tc>
+          <w:tcPr>
+            <w:tcW w:w="6048" w:type="dxa"/>
+            <w:vAlign w:val="center"/>
+          </w:tcPr>
+          <w:p>
+            <w:pPr>
+              <w:rPr>
+                <w:rFonts w:ascii="Trebuchet MS" w:hAnsi="Trebuchet MS" w:cs="Arial"/>
+                <w:b/>
+                <w:color w:val="0000FF"/>
+                <w:sz w:val="24"/>
+                <w:szCs w:val="24"/>
+                <w:u w:val="single"/>
+              </w:rPr>
+            </w:pPr>
+            <w:r>
+              <w:rPr>
+                <w:rFonts w:ascii="Trebuchet MS" w:hAnsi="Trebuchet MS" w:cs="Arial"/>
+                <w:b/>
+                <w:color w:val="0000FF"/>
+                <w:sz w:val="24"/>
+                <w:szCs w:val="24"/>
+                <w:u w:val="single"/>
+              </w:rPr>
+              <w:t>PROVIDE FEEDBACK FOR NE</w:t>
+            </w:r>
+          </w:p>
+        </w:tc>
+        <w:tc>
+          <w:tcPr>
+            <w:tcW w:w="3528" w:type="dxa"/>
+            <w:vAlign w:val="center"/>
+          </w:tcPr>
+          <w:p>
+            <w:pPr>
+              <w:jc w:val="right"/>
+              <w:rPr>
+                <w:rFonts w:ascii="Trebuchet MS" w:hAnsi="Trebuchet MS" w:cs="Arial"/>
+                <w:b/>
+                <w:sz w:val="24"/>
+                <w:szCs w:val="24"/>
+              </w:rPr>
+            </w:pPr>
+            <w:r>
+              <w:rPr>
+                <w:rFonts w:ascii="Trebuchet MS" w:hAnsi="Trebuchet MS" w:cs="Arial"/>
+                <w:b/>
+                <w:sz w:val="24"/>
+                <w:szCs w:val="24"/>
+              </w:rPr>
+              <w:t>63</w:t>
+            </w:r>
+          </w:p>
+        </w:tc>
+      </w:tr>
+      <w:tr>
+        <w:trPr>
+          <w:trHeight w:val="432"/>
+        </w:trPr>
+        <w:tc>
+          <w:tcPr>
+            <w:tcW w:w="6048" w:type="dxa"/>
+            <w:vAlign w:val="center"/>
+          </w:tcPr>
+          <w:p>
+            <w:pPr>
+              <w:rPr>
+                <w:rFonts w:ascii="Trebuchet MS" w:hAnsi="Trebuchet MS" w:cs="Arial"/>
+                <w:b/>
+                <w:color w:val="0000FF"/>
+                <w:sz w:val="24"/>
+                <w:szCs w:val="24"/>
+                <w:u w:val="single"/>
+              </w:rPr>
+            </w:pPr>
+            <w:r>
+              <w:rPr>
+                <w:rFonts w:ascii="Trebuchet MS" w:hAnsi="Trebuchet MS" w:cs="Arial"/>
+                <w:b/>
+                <w:color w:val="0000FF"/>
+                <w:sz w:val="24"/>
+                <w:szCs w:val="24"/>
+                <w:u w:val="single"/>
+              </w:rPr>
+              <w:t>DOWNLOAD ALL</w:t>
+            </w:r>
+          </w:p>
+        </w:tc>
+        <w:tc>
+          <w:tcPr>
+            <w:tcW w:w="3528" w:type="dxa"/>
+            <w:vAlign w:val="center"/>
+          </w:tcPr>
+          <w:p>
+            <w:pPr>
+              <w:jc w:val="right"/>
+              <w:rPr>
+                <w:rFonts w:ascii="Trebuchet MS" w:hAnsi="Trebuchet MS" w:cs="Arial"/>
+                <w:b/>
+                <w:sz w:val="24"/>
+                <w:szCs w:val="24"/>
+              </w:rPr>
+            </w:pPr>
+            <w:r>
+              <w:rPr>
+                <w:rFonts w:ascii="Trebuchet MS" w:hAnsi="Trebuchet MS" w:cs="Arial"/>
+                <w:b/>
+                <w:sz w:val="24"/>
+                <w:szCs w:val="24"/>
+              </w:rPr>
+              <w:t>65</w:t>
+            </w:r>
+          </w:p>
+        </w:tc>
+      </w:tr>
+      <w:tr>
+        <w:trPr>
+          <w:trHeight w:val="432"/>
+        </w:trPr>
+        <w:tc>
+          <w:tcPr>
+            <w:tcW w:w="6048" w:type="dxa"/>
+            <w:vAlign w:val="center"/>
+          </w:tcPr>
+          <w:p>
+            <w:pPr>
+              <w:rPr>
+                <w:rFonts w:ascii="Trebuchet MS" w:hAnsi="Trebuchet MS" w:cs="Arial"/>
+                <w:b/>
+                <w:color w:val="0000FF"/>
+                <w:sz w:val="24"/>
+                <w:szCs w:val="24"/>
+                <w:u w:val="single"/>
+              </w:rPr>
+            </w:pPr>
+            <w:r>
+              <w:rPr>
+                <w:rFonts w:ascii="Trebuchet MS" w:hAnsi="Trebuchet MS" w:cs="Arial"/>
+                <w:b/>
+                <w:color w:val="0000FF"/>
+                <w:sz w:val="24"/>
+                <w:szCs w:val="24"/>
+                <w:u w:val="single"/>
+              </w:rPr>
+              <w:t xml:space="preserve">UPLOAD </w:t>
+            </w:r>
+            <w:r>
+              <w:rPr>
+                <w:rFonts w:ascii="Trebuchet MS" w:hAnsi="Trebuchet MS" w:cs="Arial"/>
+                <w:b/>
+                <w:color w:val="0000FF"/>
+                <w:sz w:val="24"/>
+                <w:szCs w:val="24"/>
+                <w:u w:val="single"/>
+              </w:rPr>
+              <w:t>GRADES</w:t>
+            </w:r>
+          </w:p>
+        </w:tc>
+        <w:tc>
+          <w:tcPr>
+            <w:tcW w:w="3528" w:type="dxa"/>
+            <w:vAlign w:val="center"/>
+          </w:tcPr>
+          <w:p>
+            <w:pPr>
+              <w:jc w:val="right"/>
+              <w:rPr>
+                <w:rFonts w:ascii="Trebuchet MS" w:hAnsi="Trebuchet MS" w:cs="Arial"/>
+                <w:b/>
+                <w:sz w:val="24"/>
+                <w:szCs w:val="24"/>
+              </w:rPr>
+            </w:pPr>
+            <w:r>
+              <w:rPr>
+                <w:rFonts w:ascii="Trebuchet MS" w:hAnsi="Trebuchet MS" w:cs="Arial"/>
+                <w:b/>
+                <w:sz w:val="24"/>
+                <w:szCs w:val="24"/>
+              </w:rPr>
+              <w:t>6</w:t>
             </w:r>
             <w:r>
               <w:rPr>
@@ -1004,93 +1435,644 @@
                 <w:szCs w:val="24"/>
                 <w:u w:val="single"/>
               </w:rPr>
-              <w:t>VIEW STUDENT’S SUBMISSION</w:t>
-            </w:r>
-          </w:p>
-        </w:tc>
-        <w:tc>
-          <w:tcPr>
-            <w:tcW w:w="3528" w:type="dxa"/>
-            <w:vAlign w:val="center"/>
-          </w:tcPr>
-          <w:p>
-            <w:pPr>
-              <w:jc w:val="right"/>
-              <w:rPr>
-                <w:rFonts w:ascii="Trebuchet MS" w:hAnsi="Trebuchet MS" w:cs="Arial"/>
-                <w:b/>
-                <w:sz w:val="24"/>
-                <w:szCs w:val="24"/>
-              </w:rPr>
-            </w:pPr>
-            <w:r>
-              <w:rPr>
-                <w:rFonts w:ascii="Trebuchet MS" w:hAnsi="Trebuchet MS" w:cs="Arial"/>
-                <w:b/>
-                <w:sz w:val="24"/>
-                <w:szCs w:val="24"/>
-              </w:rPr>
-              <w:t>50</w:t>
-            </w:r>
-          </w:p>
-        </w:tc>
-      </w:tr>
-      <w:tr>
-        <w:trPr>
-          <w:trHeight w:val="432"/>
-        </w:trPr>
-        <w:tc>
-          <w:tcPr>
-            <w:tcW w:w="6048" w:type="dxa"/>
-            <w:vAlign w:val="center"/>
-          </w:tcPr>
-          <w:p>
-            <w:pPr>
-              <w:rPr>
-                <w:rFonts w:ascii="Trebuchet MS" w:hAnsi="Trebuchet MS" w:cs="Arial"/>
-                <w:b/>
-                <w:color w:val="0000FF"/>
-                <w:sz w:val="24"/>
-                <w:szCs w:val="24"/>
-                <w:u w:val="single"/>
-              </w:rPr>
-            </w:pPr>
-            <w:r>
-              <w:rPr>
-                <w:rFonts w:ascii="Trebuchet MS" w:hAnsi="Trebuchet MS" w:cs="Arial"/>
-                <w:b/>
-                <w:color w:val="0000FF"/>
-                <w:sz w:val="24"/>
-                <w:szCs w:val="24"/>
-                <w:u w:val="single"/>
-              </w:rPr>
-              <w:t>PROVIDE FEEDBACK FOR NE</w:t>
-            </w:r>
-          </w:p>
-        </w:tc>
-        <w:tc>
-          <w:tcPr>
-            <w:tcW w:w="3528" w:type="dxa"/>
-            <w:vAlign w:val="center"/>
-          </w:tcPr>
-          <w:p>
-            <w:pPr>
-              <w:jc w:val="right"/>
-              <w:rPr>
-                <w:rFonts w:ascii="Trebuchet MS" w:hAnsi="Trebuchet MS" w:cs="Arial"/>
-                <w:b/>
-                <w:sz w:val="24"/>
-                <w:szCs w:val="24"/>
-              </w:rPr>
-            </w:pPr>
-            <w:r>
-              <w:rPr>
-                <w:rFonts w:ascii="Trebuchet MS" w:hAnsi="Trebuchet MS" w:cs="Arial"/>
-                <w:b/>
-                <w:sz w:val="24"/>
-                <w:szCs w:val="24"/>
-              </w:rPr>
-              <w:t>5</w:t>
+              <w:t>VERIFY GRADE IMPORT</w:t>
+            </w:r>
+          </w:p>
+        </w:tc>
+        <w:tc>
+          <w:tcPr>
+            <w:tcW w:w="3528" w:type="dxa"/>
+            <w:vAlign w:val="center"/>
+          </w:tcPr>
+          <w:p>
+            <w:pPr>
+              <w:jc w:val="right"/>
+              <w:rPr>
+                <w:rFonts w:ascii="Trebuchet MS" w:hAnsi="Trebuchet MS" w:cs="Arial"/>
+                <w:b/>
+                <w:sz w:val="24"/>
+                <w:szCs w:val="24"/>
+              </w:rPr>
+            </w:pPr>
+            <w:r>
+              <w:rPr>
+                <w:rFonts w:ascii="Trebuchet MS" w:hAnsi="Trebuchet MS" w:cs="Arial"/>
+                <w:b/>
+                <w:sz w:val="24"/>
+                <w:szCs w:val="24"/>
+              </w:rPr>
+              <w:t>70</w:t>
+            </w:r>
+          </w:p>
+        </w:tc>
+      </w:tr>
+      <w:tr>
+        <w:trPr>
+          <w:trHeight w:val="432"/>
+        </w:trPr>
+        <w:tc>
+          <w:tcPr>
+            <w:tcW w:w="6048" w:type="dxa"/>
+            <w:vAlign w:val="center"/>
+          </w:tcPr>
+          <w:p>
+            <w:pPr>
+              <w:rPr>
+                <w:rFonts w:ascii="Trebuchet MS" w:hAnsi="Trebuchet MS" w:cs="Arial"/>
+                <w:b/>
+                <w:color w:val="0000FF"/>
+                <w:sz w:val="24"/>
+                <w:szCs w:val="24"/>
+                <w:u w:val="single"/>
+              </w:rPr>
+            </w:pPr>
+            <w:r>
+              <w:rPr>
+                <w:rFonts w:ascii="Trebuchet MS" w:hAnsi="Trebuchet MS" w:cs="Arial"/>
+                <w:b/>
+                <w:color w:val="0000FF"/>
+                <w:sz w:val="24"/>
+                <w:szCs w:val="24"/>
+                <w:u w:val="single"/>
+              </w:rPr>
+              <w:t>SV: ASSIGNMENT LIST WITH NO ASSIGNMENTS</w:t>
+            </w:r>
+          </w:p>
+        </w:tc>
+        <w:tc>
+          <w:tcPr>
+            <w:tcW w:w="3528" w:type="dxa"/>
+            <w:vAlign w:val="center"/>
+          </w:tcPr>
+          <w:p>
+            <w:pPr>
+              <w:jc w:val="right"/>
+              <w:rPr>
+                <w:rFonts w:ascii="Trebuchet MS" w:hAnsi="Trebuchet MS" w:cs="Arial"/>
+                <w:b/>
+                <w:sz w:val="24"/>
+                <w:szCs w:val="24"/>
+              </w:rPr>
+            </w:pPr>
+            <w:r>
+              <w:rPr>
+                <w:rFonts w:ascii="Trebuchet MS" w:hAnsi="Trebuchet MS" w:cs="Arial"/>
+                <w:b/>
+                <w:sz w:val="24"/>
+                <w:szCs w:val="24"/>
+              </w:rPr>
+              <w:t>72</w:t>
+            </w:r>
+          </w:p>
+        </w:tc>
+      </w:tr>
+      <w:tr>
+        <w:trPr>
+          <w:trHeight w:val="432"/>
+        </w:trPr>
+        <w:tc>
+          <w:tcPr>
+            <w:tcW w:w="6048" w:type="dxa"/>
+            <w:vAlign w:val="center"/>
+          </w:tcPr>
+          <w:p>
+            <w:pPr>
+              <w:rPr>
+                <w:rFonts w:ascii="Trebuchet MS" w:hAnsi="Trebuchet MS" w:cs="Arial"/>
+                <w:b/>
+                <w:color w:val="0000FF"/>
+                <w:sz w:val="24"/>
+                <w:szCs w:val="24"/>
+                <w:u w:val="single"/>
+              </w:rPr>
+            </w:pPr>
+            <w:r>
+              <w:rPr>
+                <w:rFonts w:ascii="Trebuchet MS" w:hAnsi="Trebuchet MS" w:cs="Arial"/>
+                <w:b/>
+                <w:color w:val="0000FF"/>
+                <w:sz w:val="24"/>
+                <w:szCs w:val="24"/>
+                <w:u w:val="single"/>
+              </w:rPr>
+              <w:t>SV: ASSIGNMENT LIST</w:t>
+            </w:r>
+          </w:p>
+        </w:tc>
+        <w:tc>
+          <w:tcPr>
+            <w:tcW w:w="3528" w:type="dxa"/>
+            <w:vAlign w:val="center"/>
+          </w:tcPr>
+          <w:p>
+            <w:pPr>
+              <w:jc w:val="right"/>
+              <w:rPr>
+                <w:rFonts w:ascii="Trebuchet MS" w:hAnsi="Trebuchet MS" w:cs="Arial"/>
+                <w:b/>
+                <w:sz w:val="24"/>
+                <w:szCs w:val="24"/>
+              </w:rPr>
+            </w:pPr>
+            <w:r>
+              <w:rPr>
+                <w:rFonts w:ascii="Trebuchet MS" w:hAnsi="Trebuchet MS" w:cs="Arial"/>
+                <w:b/>
+                <w:sz w:val="24"/>
+                <w:szCs w:val="24"/>
+              </w:rPr>
+              <w:t>73</w:t>
+            </w:r>
+          </w:p>
+        </w:tc>
+      </w:tr>
+      <w:tr>
+        <w:trPr>
+          <w:trHeight w:val="432"/>
+        </w:trPr>
+        <w:tc>
+          <w:tcPr>
+            <w:tcW w:w="6048" w:type="dxa"/>
+            <w:vAlign w:val="center"/>
+          </w:tcPr>
+          <w:p>
+            <w:pPr>
+              <w:rPr>
+                <w:rFonts w:ascii="Trebuchet MS" w:hAnsi="Trebuchet MS" w:cs="Arial"/>
+                <w:b/>
+                <w:color w:val="0000FF"/>
+                <w:sz w:val="24"/>
+                <w:szCs w:val="24"/>
+                <w:u w:val="single"/>
+              </w:rPr>
+            </w:pPr>
+            <w:r>
+              <w:rPr>
+                <w:rFonts w:ascii="Trebuchet MS" w:hAnsi="Trebuchet MS" w:cs="Arial"/>
+                <w:b/>
+                <w:color w:val="0000FF"/>
+                <w:sz w:val="24"/>
+                <w:szCs w:val="24"/>
+                <w:u w:val="single"/>
+              </w:rPr>
+              <w:t>SETTINGS FOR STUDENT</w:t>
+            </w:r>
+          </w:p>
+        </w:tc>
+        <w:tc>
+          <w:tcPr>
+            <w:tcW w:w="3528" w:type="dxa"/>
+            <w:vAlign w:val="center"/>
+          </w:tcPr>
+          <w:p>
+            <w:pPr>
+              <w:jc w:val="right"/>
+              <w:rPr>
+                <w:rFonts w:ascii="Trebuchet MS" w:hAnsi="Trebuchet MS" w:cs="Arial"/>
+                <w:b/>
+                <w:sz w:val="24"/>
+                <w:szCs w:val="24"/>
+              </w:rPr>
+            </w:pPr>
+            <w:r>
+              <w:rPr>
+                <w:rFonts w:ascii="Trebuchet MS" w:hAnsi="Trebuchet MS" w:cs="Arial"/>
+                <w:b/>
+                <w:sz w:val="24"/>
+                <w:szCs w:val="24"/>
+              </w:rPr>
+              <w:t>77</w:t>
+            </w:r>
+          </w:p>
+        </w:tc>
+      </w:tr>
+      <w:tr>
+        <w:trPr>
+          <w:trHeight w:val="432"/>
+        </w:trPr>
+        <w:tc>
+          <w:tcPr>
+            <w:tcW w:w="6048" w:type="dxa"/>
+            <w:vAlign w:val="center"/>
+          </w:tcPr>
+          <w:p>
+            <w:pPr>
+              <w:rPr>
+                <w:rFonts w:ascii="Trebuchet MS" w:hAnsi="Trebuchet MS" w:cs="Arial"/>
+                <w:b/>
+                <w:color w:val="0000FF"/>
+                <w:sz w:val="24"/>
+                <w:szCs w:val="24"/>
+                <w:u w:val="single"/>
+              </w:rPr>
+            </w:pPr>
+            <w:r>
+              <w:rPr>
+                <w:rFonts w:ascii="Trebuchet MS" w:hAnsi="Trebuchet MS" w:cs="Arial"/>
+                <w:b/>
+                <w:color w:val="0000FF"/>
+                <w:sz w:val="24"/>
+                <w:szCs w:val="24"/>
+                <w:u w:val="single"/>
+              </w:rPr>
+              <w:t>EMAIL CONFIRMATION FOR SUCCESSFUL SUBMISSION</w:t>
+            </w:r>
+          </w:p>
+        </w:tc>
+        <w:tc>
+          <w:tcPr>
+            <w:tcW w:w="3528" w:type="dxa"/>
+            <w:vAlign w:val="center"/>
+          </w:tcPr>
+          <w:p>
+            <w:pPr>
+              <w:jc w:val="right"/>
+              <w:rPr>
+                <w:rFonts w:ascii="Trebuchet MS" w:hAnsi="Trebuchet MS" w:cs="Arial"/>
+                <w:b/>
+                <w:sz w:val="24"/>
+                <w:szCs w:val="24"/>
+              </w:rPr>
+            </w:pPr>
+            <w:r>
+              <w:rPr>
+                <w:rFonts w:ascii="Trebuchet MS" w:hAnsi="Trebuchet MS" w:cs="Arial"/>
+                <w:b/>
+                <w:sz w:val="24"/>
+                <w:szCs w:val="24"/>
+              </w:rPr>
+              <w:t>79</w:t>
+            </w:r>
+          </w:p>
+        </w:tc>
+      </w:tr>
+      <w:tr>
+        <w:trPr>
+          <w:trHeight w:val="432"/>
+        </w:trPr>
+        <w:tc>
+          <w:tcPr>
+            <w:tcW w:w="6048" w:type="dxa"/>
+            <w:vAlign w:val="center"/>
+          </w:tcPr>
+          <w:p>
+            <w:pPr>
+              <w:rPr>
+                <w:rFonts w:ascii="Trebuchet MS" w:hAnsi="Trebuchet MS" w:cs="Arial"/>
+                <w:b/>
+                <w:color w:val="0000FF"/>
+                <w:sz w:val="24"/>
+                <w:szCs w:val="24"/>
+                <w:u w:val="single"/>
+              </w:rPr>
+            </w:pPr>
+            <w:r>
+              <w:rPr>
+                <w:rFonts w:ascii="Trebuchet MS" w:hAnsi="Trebuchet MS" w:cs="Arial"/>
+                <w:b/>
+                <w:color w:val="0000FF"/>
+                <w:sz w:val="24"/>
+                <w:szCs w:val="24"/>
+                <w:u w:val="single"/>
+              </w:rPr>
+              <w:t>SV: VIEW DETAILS AND SUBMIT</w:t>
+            </w:r>
+          </w:p>
+        </w:tc>
+        <w:tc>
+          <w:tcPr>
+            <w:tcW w:w="3528" w:type="dxa"/>
+            <w:vAlign w:val="center"/>
+          </w:tcPr>
+          <w:p>
+            <w:pPr>
+              <w:jc w:val="right"/>
+              <w:rPr>
+                <w:rFonts w:ascii="Trebuchet MS" w:hAnsi="Trebuchet MS" w:cs="Arial"/>
+                <w:b/>
+                <w:sz w:val="24"/>
+                <w:szCs w:val="24"/>
+              </w:rPr>
+            </w:pPr>
+            <w:r>
+              <w:rPr>
+                <w:rFonts w:ascii="Trebuchet MS" w:hAnsi="Trebuchet MS" w:cs="Arial"/>
+                <w:b/>
+                <w:sz w:val="24"/>
+                <w:szCs w:val="24"/>
+              </w:rPr>
+              <w:t>80</w:t>
+            </w:r>
+          </w:p>
+        </w:tc>
+      </w:tr>
+      <w:tr>
+        <w:trPr>
+          <w:trHeight w:val="432"/>
+        </w:trPr>
+        <w:tc>
+          <w:tcPr>
+            <w:tcW w:w="6048" w:type="dxa"/>
+            <w:vAlign w:val="center"/>
+          </w:tcPr>
+          <w:p>
+            <w:pPr>
+              <w:rPr>
+                <w:rFonts w:ascii="Trebuchet MS" w:hAnsi="Trebuchet MS" w:cs="Arial"/>
+                <w:b/>
+                <w:color w:val="0000FF"/>
+                <w:sz w:val="24"/>
+                <w:szCs w:val="24"/>
+                <w:u w:val="single"/>
+              </w:rPr>
+            </w:pPr>
+            <w:r>
+              <w:rPr>
+                <w:rFonts w:ascii="Trebuchet MS" w:hAnsi="Trebuchet MS" w:cs="Arial"/>
+                <w:b/>
+                <w:color w:val="0000FF"/>
+                <w:sz w:val="24"/>
+                <w:szCs w:val="24"/>
+                <w:u w:val="single"/>
+              </w:rPr>
+              <w:t>SV: PREVIEW DETAILS AND SUBMIT</w:t>
+            </w:r>
+          </w:p>
+        </w:tc>
+        <w:tc>
+          <w:tcPr>
+            <w:tcW w:w="3528" w:type="dxa"/>
+            <w:vAlign w:val="center"/>
+          </w:tcPr>
+          <w:p>
+            <w:pPr>
+              <w:jc w:val="right"/>
+              <w:rPr>
+                <w:rFonts w:ascii="Trebuchet MS" w:hAnsi="Trebuchet MS" w:cs="Arial"/>
+                <w:b/>
+                <w:sz w:val="24"/>
+                <w:szCs w:val="24"/>
+              </w:rPr>
+            </w:pPr>
+            <w:r>
+              <w:rPr>
+                <w:rFonts w:ascii="Trebuchet MS" w:hAnsi="Trebuchet MS" w:cs="Arial"/>
+                <w:b/>
+                <w:sz w:val="24"/>
+                <w:szCs w:val="24"/>
+              </w:rPr>
+              <w:t>88</w:t>
+            </w:r>
+          </w:p>
+        </w:tc>
+      </w:tr>
+      <w:tr>
+        <w:trPr>
+          <w:trHeight w:val="432"/>
+        </w:trPr>
+        <w:tc>
+          <w:tcPr>
+            <w:tcW w:w="6048" w:type="dxa"/>
+            <w:vAlign w:val="center"/>
+          </w:tcPr>
+          <w:p>
+            <w:pPr>
+              <w:rPr>
+                <w:rFonts w:ascii="Trebuchet MS" w:hAnsi="Trebuchet MS" w:cs="Arial"/>
+                <w:b/>
+                <w:color w:val="0000FF"/>
+                <w:sz w:val="24"/>
+                <w:szCs w:val="24"/>
+                <w:u w:val="single"/>
+              </w:rPr>
+            </w:pPr>
+            <w:r>
+              <w:rPr>
+                <w:rFonts w:ascii="Trebuchet MS" w:hAnsi="Trebuchet MS" w:cs="Arial"/>
+                <w:b/>
+                <w:color w:val="0000FF"/>
+                <w:sz w:val="24"/>
+                <w:szCs w:val="24"/>
+                <w:u w:val="single"/>
+              </w:rPr>
+              <w:t>SV: SUBMISSION CONFIRMATION</w:t>
+            </w:r>
+          </w:p>
+        </w:tc>
+        <w:tc>
+          <w:tcPr>
+            <w:tcW w:w="3528" w:type="dxa"/>
+            <w:vAlign w:val="center"/>
+          </w:tcPr>
+          <w:p>
+            <w:pPr>
+              <w:jc w:val="right"/>
+              <w:rPr>
+                <w:rFonts w:ascii="Trebuchet MS" w:hAnsi="Trebuchet MS" w:cs="Arial"/>
+                <w:b/>
+                <w:sz w:val="24"/>
+                <w:szCs w:val="24"/>
+              </w:rPr>
+            </w:pPr>
+            <w:r>
+              <w:rPr>
+                <w:rFonts w:ascii="Trebuchet MS" w:hAnsi="Trebuchet MS" w:cs="Arial"/>
+                <w:b/>
+                <w:sz w:val="24"/>
+                <w:szCs w:val="24"/>
+              </w:rPr>
+              <w:t>90</w:t>
+            </w:r>
+          </w:p>
+        </w:tc>
+      </w:tr>
+      <w:tr>
+        <w:trPr>
+          <w:trHeight w:val="432"/>
+        </w:trPr>
+        <w:tc>
+          <w:tcPr>
+            <w:tcW w:w="6048" w:type="dxa"/>
+            <w:vAlign w:val="center"/>
+          </w:tcPr>
+          <w:p>
+            <w:pPr>
+              <w:rPr>
+                <w:rFonts w:ascii="Trebuchet MS" w:hAnsi="Trebuchet MS" w:cs="Arial"/>
+                <w:b/>
+                <w:color w:val="0000FF"/>
+                <w:sz w:val="24"/>
+                <w:szCs w:val="24"/>
+                <w:u w:val="single"/>
+              </w:rPr>
+            </w:pPr>
+            <w:r>
+              <w:rPr>
+                <w:rFonts w:ascii="Trebuchet MS" w:hAnsi="Trebuchet MS" w:cs="Arial"/>
+                <w:b/>
+                <w:color w:val="0000FF"/>
+                <w:sz w:val="24"/>
+                <w:szCs w:val="24"/>
+                <w:u w:val="single"/>
+              </w:rPr>
+              <w:t>SV: ASSIGNMENT LIST CONFIRMATION</w:t>
+            </w:r>
+          </w:p>
+        </w:tc>
+        <w:tc>
+          <w:tcPr>
+            <w:tcW w:w="3528" w:type="dxa"/>
+            <w:vAlign w:val="center"/>
+          </w:tcPr>
+          <w:p>
+            <w:pPr>
+              <w:jc w:val="right"/>
+              <w:rPr>
+                <w:rFonts w:ascii="Trebuchet MS" w:hAnsi="Trebuchet MS" w:cs="Arial"/>
+                <w:b/>
+                <w:sz w:val="24"/>
+                <w:szCs w:val="24"/>
+              </w:rPr>
+            </w:pPr>
+            <w:r>
+              <w:rPr>
+                <w:rFonts w:ascii="Trebuchet MS" w:hAnsi="Trebuchet MS" w:cs="Arial"/>
+                <w:b/>
+                <w:sz w:val="24"/>
+                <w:szCs w:val="24"/>
+              </w:rPr>
+              <w:t>93</w:t>
+            </w:r>
+          </w:p>
+        </w:tc>
+      </w:tr>
+      <w:tr>
+        <w:trPr>
+          <w:trHeight w:val="432"/>
+        </w:trPr>
+        <w:tc>
+          <w:tcPr>
+            <w:tcW w:w="6048" w:type="dxa"/>
+            <w:vAlign w:val="center"/>
+          </w:tcPr>
+          <w:p>
+            <w:pPr>
+              <w:rPr>
+                <w:rFonts w:ascii="Trebuchet MS" w:hAnsi="Trebuchet MS" w:cs="Arial"/>
+                <w:b/>
+                <w:color w:val="0000FF"/>
+                <w:sz w:val="24"/>
+                <w:szCs w:val="24"/>
+                <w:u w:val="single"/>
+              </w:rPr>
+            </w:pPr>
+            <w:r>
+              <w:rPr>
+                <w:rFonts w:ascii="Trebuchet MS" w:hAnsi="Trebuchet MS" w:cs="Arial"/>
+                <w:b/>
+                <w:color w:val="0000FF"/>
+                <w:sz w:val="24"/>
+                <w:szCs w:val="24"/>
+                <w:u w:val="single"/>
+              </w:rPr>
+              <w:t>SV: VIEW SUBMISSION</w:t>
+            </w:r>
+            <w:r>
+              <w:rPr>
+                <w:rFonts w:ascii="Trebuchet MS" w:hAnsi="Trebuchet MS" w:cs="Arial"/>
+                <w:b/>
+                <w:color w:val="0000FF"/>
+                <w:sz w:val="24"/>
+                <w:szCs w:val="24"/>
+                <w:u w:val="single"/>
+              </w:rPr>
+              <w:t xml:space="preserve"> – ONE SUBMISSION</w:t>
+            </w:r>
+          </w:p>
+        </w:tc>
+        <w:tc>
+          <w:tcPr>
+            <w:tcW w:w="3528" w:type="dxa"/>
+            <w:vAlign w:val="center"/>
+          </w:tcPr>
+          <w:p>
+            <w:pPr>
+              <w:jc w:val="right"/>
+              <w:rPr>
+                <w:rFonts w:ascii="Trebuchet MS" w:hAnsi="Trebuchet MS" w:cs="Arial"/>
+                <w:b/>
+                <w:sz w:val="24"/>
+                <w:szCs w:val="24"/>
+              </w:rPr>
+            </w:pPr>
+            <w:r>
+              <w:rPr>
+                <w:rFonts w:ascii="Trebuchet MS" w:hAnsi="Trebuchet MS" w:cs="Arial"/>
+                <w:b/>
+                <w:sz w:val="24"/>
+                <w:szCs w:val="24"/>
+              </w:rPr>
+              <w:t>95</w:t>
+            </w:r>
+          </w:p>
+        </w:tc>
+      </w:tr>
+      <w:tr>
+        <w:trPr>
+          <w:trHeight w:val="432"/>
+        </w:trPr>
+        <w:tc>
+          <w:tcPr>
+            <w:tcW w:w="6048" w:type="dxa"/>
+            <w:vAlign w:val="center"/>
+          </w:tcPr>
+          <w:p>
+            <w:pPr>
+              <w:rPr>
+                <w:rFonts w:ascii="Trebuchet MS" w:hAnsi="Trebuchet MS" w:cs="Arial"/>
+                <w:b/>
+                <w:color w:val="0000FF"/>
+                <w:sz w:val="24"/>
+                <w:szCs w:val="24"/>
+                <w:u w:val="single"/>
+              </w:rPr>
+            </w:pPr>
+            <w:r>
+              <w:rPr>
+                <w:rFonts w:ascii="Trebuchet MS" w:hAnsi="Trebuchet MS" w:cs="Arial"/>
+                <w:b/>
+                <w:color w:val="0000FF"/>
+                <w:sz w:val="24"/>
+                <w:szCs w:val="24"/>
+                <w:u w:val="single"/>
+              </w:rPr>
+              <w:t>SV: MULTIPLE SUBMISSIONS</w:t>
+            </w:r>
+          </w:p>
+        </w:tc>
+        <w:tc>
+          <w:tcPr>
+            <w:tcW w:w="3528" w:type="dxa"/>
+            <w:vAlign w:val="center"/>
+          </w:tcPr>
+          <w:p>
+            <w:pPr>
+              <w:jc w:val="right"/>
+              <w:rPr>
+                <w:rFonts w:ascii="Trebuchet MS" w:hAnsi="Trebuchet MS" w:cs="Arial"/>
+                <w:b/>
+                <w:sz w:val="24"/>
+                <w:szCs w:val="24"/>
+              </w:rPr>
+            </w:pPr>
+            <w:r>
+              <w:rPr>
+                <w:rFonts w:ascii="Trebuchet MS" w:hAnsi="Trebuchet MS" w:cs="Arial"/>
+                <w:b/>
+                <w:sz w:val="24"/>
+                <w:szCs w:val="24"/>
+              </w:rPr>
+              <w:t>9</w:t>
             </w:r>
             <w:r>
               <w:rPr>
@@ -1133,784 +2115,6 @@
                 <w:szCs w:val="24"/>
                 <w:u w:val="single"/>
               </w:rPr>
-              <w:t>DOWNLOAD ALL</w:t>
-            </w:r>
-          </w:p>
-        </w:tc>
-        <w:tc>
-          <w:tcPr>
-            <w:tcW w:w="3528" w:type="dxa"/>
-            <w:vAlign w:val="center"/>
-          </w:tcPr>
-          <w:p>
-            <w:pPr>
-              <w:jc w:val="right"/>
-              <w:rPr>
-                <w:rFonts w:ascii="Trebuchet MS" w:hAnsi="Trebuchet MS" w:cs="Arial"/>
-                <w:b/>
-                <w:sz w:val="24"/>
-                <w:szCs w:val="24"/>
-              </w:rPr>
-            </w:pPr>
-            <w:r>
-              <w:rPr>
-                <w:rFonts w:ascii="Trebuchet MS" w:hAnsi="Trebuchet MS" w:cs="Arial"/>
-                <w:b/>
-                <w:sz w:val="24"/>
-                <w:szCs w:val="24"/>
-              </w:rPr>
-              <w:t>60</w:t>
-            </w:r>
-          </w:p>
-        </w:tc>
-      </w:tr>
-      <w:tr>
-        <w:trPr>
-          <w:trHeight w:val="432"/>
-        </w:trPr>
-        <w:tc>
-          <w:tcPr>
-            <w:tcW w:w="6048" w:type="dxa"/>
-            <w:vAlign w:val="center"/>
-          </w:tcPr>
-          <w:p>
-            <w:pPr>
-              <w:rPr>
-                <w:rFonts w:ascii="Trebuchet MS" w:hAnsi="Trebuchet MS" w:cs="Arial"/>
-                <w:b/>
-                <w:color w:val="0000FF"/>
-                <w:sz w:val="24"/>
-                <w:szCs w:val="24"/>
-                <w:u w:val="single"/>
-              </w:rPr>
-            </w:pPr>
-            <w:r>
-              <w:rPr>
-                <w:rFonts w:ascii="Trebuchet MS" w:hAnsi="Trebuchet MS" w:cs="Arial"/>
-                <w:b/>
-                <w:color w:val="0000FF"/>
-                <w:sz w:val="24"/>
-                <w:szCs w:val="24"/>
-                <w:u w:val="single"/>
-              </w:rPr>
-              <w:t xml:space="preserve">UPLOAD </w:t>
-            </w:r>
-            <w:r>
-              <w:rPr>
-                <w:rFonts w:ascii="Trebuchet MS" w:hAnsi="Trebuchet MS" w:cs="Arial"/>
-                <w:b/>
-                <w:color w:val="0000FF"/>
-                <w:sz w:val="24"/>
-                <w:szCs w:val="24"/>
-                <w:u w:val="single"/>
-              </w:rPr>
-              <w:t>GRADES</w:t>
-            </w:r>
-          </w:p>
-        </w:tc>
-        <w:tc>
-          <w:tcPr>
-            <w:tcW w:w="3528" w:type="dxa"/>
-            <w:vAlign w:val="center"/>
-          </w:tcPr>
-          <w:p>
-            <w:pPr>
-              <w:jc w:val="right"/>
-              <w:rPr>
-                <w:rFonts w:ascii="Trebuchet MS" w:hAnsi="Trebuchet MS" w:cs="Arial"/>
-                <w:b/>
-                <w:sz w:val="24"/>
-                <w:szCs w:val="24"/>
-              </w:rPr>
-            </w:pPr>
-            <w:r>
-              <w:rPr>
-                <w:rFonts w:ascii="Trebuchet MS" w:hAnsi="Trebuchet MS" w:cs="Arial"/>
-                <w:b/>
-                <w:sz w:val="24"/>
-                <w:szCs w:val="24"/>
-              </w:rPr>
-              <w:t>63</w:t>
-            </w:r>
-          </w:p>
-        </w:tc>
-      </w:tr>
-      <w:tr>
-        <w:trPr>
-          <w:trHeight w:val="432"/>
-        </w:trPr>
-        <w:tc>
-          <w:tcPr>
-            <w:tcW w:w="6048" w:type="dxa"/>
-            <w:vAlign w:val="center"/>
-          </w:tcPr>
-          <w:p>
-            <w:pPr>
-              <w:rPr>
-                <w:rFonts w:ascii="Trebuchet MS" w:hAnsi="Trebuchet MS" w:cs="Arial"/>
-                <w:b/>
-                <w:color w:val="0000FF"/>
-                <w:sz w:val="24"/>
-                <w:szCs w:val="24"/>
-                <w:u w:val="single"/>
-              </w:rPr>
-            </w:pPr>
-            <w:r>
-              <w:rPr>
-                <w:rFonts w:ascii="Trebuchet MS" w:hAnsi="Trebuchet MS" w:cs="Arial"/>
-                <w:b/>
-                <w:color w:val="0000FF"/>
-                <w:sz w:val="24"/>
-                <w:szCs w:val="24"/>
-                <w:u w:val="single"/>
-              </w:rPr>
-              <w:t>SV: ASSIGNMENT LIST WITH NO ASSIGNMENTS</w:t>
-            </w:r>
-          </w:p>
-        </w:tc>
-        <w:tc>
-          <w:tcPr>
-            <w:tcW w:w="3528" w:type="dxa"/>
-            <w:vAlign w:val="center"/>
-          </w:tcPr>
-          <w:p>
-            <w:pPr>
-              <w:jc w:val="right"/>
-              <w:rPr>
-                <w:rFonts w:ascii="Trebuchet MS" w:hAnsi="Trebuchet MS" w:cs="Arial"/>
-                <w:b/>
-                <w:sz w:val="24"/>
-                <w:szCs w:val="24"/>
-              </w:rPr>
-            </w:pPr>
-            <w:r>
-              <w:rPr>
-                <w:rFonts w:ascii="Trebuchet MS" w:hAnsi="Trebuchet MS" w:cs="Arial"/>
-                <w:b/>
-                <w:sz w:val="24"/>
-                <w:szCs w:val="24"/>
-              </w:rPr>
-              <w:t>6</w:t>
-            </w:r>
-            <w:r>
-              <w:rPr>
-                <w:rFonts w:ascii="Trebuchet MS" w:hAnsi="Trebuchet MS" w:cs="Arial"/>
-                <w:b/>
-                <w:sz w:val="24"/>
-                <w:szCs w:val="24"/>
-              </w:rPr>
-              <w:t>5</w:t>
-            </w:r>
-          </w:p>
-        </w:tc>
-      </w:tr>
-      <w:tr>
-        <w:trPr>
-          <w:trHeight w:val="432"/>
-        </w:trPr>
-        <w:tc>
-          <w:tcPr>
-            <w:tcW w:w="6048" w:type="dxa"/>
-            <w:vAlign w:val="center"/>
-          </w:tcPr>
-          <w:p>
-            <w:pPr>
-              <w:rPr>
-                <w:rFonts w:ascii="Trebuchet MS" w:hAnsi="Trebuchet MS" w:cs="Arial"/>
-                <w:b/>
-                <w:color w:val="0000FF"/>
-                <w:sz w:val="24"/>
-                <w:szCs w:val="24"/>
-                <w:u w:val="single"/>
-              </w:rPr>
-            </w:pPr>
-            <w:r>
-              <w:rPr>
-                <w:rFonts w:ascii="Trebuchet MS" w:hAnsi="Trebuchet MS" w:cs="Arial"/>
-                <w:b/>
-                <w:color w:val="0000FF"/>
-                <w:sz w:val="24"/>
-                <w:szCs w:val="24"/>
-                <w:u w:val="single"/>
-              </w:rPr>
-              <w:t>SV: ASSIGNMENT LIST</w:t>
-            </w:r>
-          </w:p>
-        </w:tc>
-        <w:tc>
-          <w:tcPr>
-            <w:tcW w:w="3528" w:type="dxa"/>
-            <w:vAlign w:val="center"/>
-          </w:tcPr>
-          <w:p>
-            <w:pPr>
-              <w:jc w:val="right"/>
-              <w:rPr>
-                <w:rFonts w:ascii="Trebuchet MS" w:hAnsi="Trebuchet MS" w:cs="Arial"/>
-                <w:b/>
-                <w:sz w:val="24"/>
-                <w:szCs w:val="24"/>
-              </w:rPr>
-            </w:pPr>
-            <w:r>
-              <w:rPr>
-                <w:rFonts w:ascii="Trebuchet MS" w:hAnsi="Trebuchet MS" w:cs="Arial"/>
-                <w:b/>
-                <w:sz w:val="24"/>
-                <w:szCs w:val="24"/>
-              </w:rPr>
-              <w:t>6</w:t>
-            </w:r>
-            <w:r>
-              <w:rPr>
-                <w:rFonts w:ascii="Trebuchet MS" w:hAnsi="Trebuchet MS" w:cs="Arial"/>
-                <w:b/>
-                <w:sz w:val="24"/>
-                <w:szCs w:val="24"/>
-              </w:rPr>
-              <w:t>6</w:t>
-            </w:r>
-          </w:p>
-        </w:tc>
-      </w:tr>
-      <w:tr>
-        <w:trPr>
-          <w:trHeight w:val="432"/>
-        </w:trPr>
-        <w:tc>
-          <w:tcPr>
-            <w:tcW w:w="6048" w:type="dxa"/>
-            <w:vAlign w:val="center"/>
-          </w:tcPr>
-          <w:p>
-            <w:pPr>
-              <w:rPr>
-                <w:rFonts w:ascii="Trebuchet MS" w:hAnsi="Trebuchet MS" w:cs="Arial"/>
-                <w:b/>
-                <w:color w:val="0000FF"/>
-                <w:sz w:val="24"/>
-                <w:szCs w:val="24"/>
-                <w:u w:val="single"/>
-              </w:rPr>
-            </w:pPr>
-            <w:r>
-              <w:rPr>
-                <w:rFonts w:ascii="Trebuchet MS" w:hAnsi="Trebuchet MS" w:cs="Arial"/>
-                <w:b/>
-                <w:color w:val="0000FF"/>
-                <w:sz w:val="24"/>
-                <w:szCs w:val="24"/>
-                <w:u w:val="single"/>
-              </w:rPr>
-              <w:t>SETTINGS FOR STUDENT</w:t>
-            </w:r>
-          </w:p>
-        </w:tc>
-        <w:tc>
-          <w:tcPr>
-            <w:tcW w:w="3528" w:type="dxa"/>
-            <w:vAlign w:val="center"/>
-          </w:tcPr>
-          <w:p>
-            <w:pPr>
-              <w:jc w:val="right"/>
-              <w:rPr>
-                <w:rFonts w:ascii="Trebuchet MS" w:hAnsi="Trebuchet MS" w:cs="Arial"/>
-                <w:b/>
-                <w:sz w:val="24"/>
-                <w:szCs w:val="24"/>
-              </w:rPr>
-            </w:pPr>
-            <w:r>
-              <w:rPr>
-                <w:rFonts w:ascii="Trebuchet MS" w:hAnsi="Trebuchet MS" w:cs="Arial"/>
-                <w:b/>
-                <w:sz w:val="24"/>
-                <w:szCs w:val="24"/>
-              </w:rPr>
-              <w:t>70</w:t>
-            </w:r>
-          </w:p>
-        </w:tc>
-      </w:tr>
-      <w:tr>
-        <w:trPr>
-          <w:trHeight w:val="432"/>
-        </w:trPr>
-        <w:tc>
-          <w:tcPr>
-            <w:tcW w:w="6048" w:type="dxa"/>
-            <w:vAlign w:val="center"/>
-          </w:tcPr>
-          <w:p>
-            <w:pPr>
-              <w:rPr>
-                <w:rFonts w:ascii="Trebuchet MS" w:hAnsi="Trebuchet MS" w:cs="Arial"/>
-                <w:b/>
-                <w:color w:val="0000FF"/>
-                <w:sz w:val="24"/>
-                <w:szCs w:val="24"/>
-                <w:u w:val="single"/>
-              </w:rPr>
-            </w:pPr>
-            <w:r>
-              <w:rPr>
-                <w:rFonts w:ascii="Trebuchet MS" w:hAnsi="Trebuchet MS" w:cs="Arial"/>
-                <w:b/>
-                <w:color w:val="0000FF"/>
-                <w:sz w:val="24"/>
-                <w:szCs w:val="24"/>
-                <w:u w:val="single"/>
-              </w:rPr>
-              <w:t>EMAIL CONFIRMATION FOR SUCCESSFUL SUBMISSION</w:t>
-            </w:r>
-          </w:p>
-        </w:tc>
-        <w:tc>
-          <w:tcPr>
-            <w:tcW w:w="3528" w:type="dxa"/>
-            <w:vAlign w:val="center"/>
-          </w:tcPr>
-          <w:p>
-            <w:pPr>
-              <w:jc w:val="right"/>
-              <w:rPr>
-                <w:rFonts w:ascii="Trebuchet MS" w:hAnsi="Trebuchet MS" w:cs="Arial"/>
-                <w:b/>
-                <w:sz w:val="24"/>
-                <w:szCs w:val="24"/>
-              </w:rPr>
-            </w:pPr>
-            <w:r>
-              <w:rPr>
-                <w:rFonts w:ascii="Trebuchet MS" w:hAnsi="Trebuchet MS" w:cs="Arial"/>
-                <w:b/>
-                <w:sz w:val="24"/>
-                <w:szCs w:val="24"/>
-              </w:rPr>
-              <w:t>72</w:t>
-            </w:r>
-          </w:p>
-        </w:tc>
-      </w:tr>
-      <w:tr>
-        <w:trPr>
-          <w:trHeight w:val="432"/>
-        </w:trPr>
-        <w:tc>
-          <w:tcPr>
-            <w:tcW w:w="6048" w:type="dxa"/>
-            <w:vAlign w:val="center"/>
-          </w:tcPr>
-          <w:p>
-            <w:pPr>
-              <w:rPr>
-                <w:rFonts w:ascii="Trebuchet MS" w:hAnsi="Trebuchet MS" w:cs="Arial"/>
-                <w:b/>
-                <w:color w:val="0000FF"/>
-                <w:sz w:val="24"/>
-                <w:szCs w:val="24"/>
-                <w:u w:val="single"/>
-              </w:rPr>
-            </w:pPr>
-            <w:r>
-              <w:rPr>
-                <w:rFonts w:ascii="Trebuchet MS" w:hAnsi="Trebuchet MS" w:cs="Arial"/>
-                <w:b/>
-                <w:color w:val="0000FF"/>
-                <w:sz w:val="24"/>
-                <w:szCs w:val="24"/>
-                <w:u w:val="single"/>
-              </w:rPr>
-              <w:t>SV: VIEW DETAILS AND SUBMIT</w:t>
-            </w:r>
-          </w:p>
-        </w:tc>
-        <w:tc>
-          <w:tcPr>
-            <w:tcW w:w="3528" w:type="dxa"/>
-            <w:vAlign w:val="center"/>
-          </w:tcPr>
-          <w:p>
-            <w:pPr>
-              <w:jc w:val="right"/>
-              <w:rPr>
-                <w:rFonts w:ascii="Trebuchet MS" w:hAnsi="Trebuchet MS" w:cs="Arial"/>
-                <w:b/>
-                <w:sz w:val="24"/>
-                <w:szCs w:val="24"/>
-              </w:rPr>
-            </w:pPr>
-            <w:r>
-              <w:rPr>
-                <w:rFonts w:ascii="Trebuchet MS" w:hAnsi="Trebuchet MS" w:cs="Arial"/>
-                <w:b/>
-                <w:sz w:val="24"/>
-                <w:szCs w:val="24"/>
-              </w:rPr>
-              <w:t>73</w:t>
-            </w:r>
-          </w:p>
-        </w:tc>
-      </w:tr>
-      <w:tr>
-        <w:trPr>
-          <w:trHeight w:val="432"/>
-        </w:trPr>
-        <w:tc>
-          <w:tcPr>
-            <w:tcW w:w="6048" w:type="dxa"/>
-            <w:vAlign w:val="center"/>
-          </w:tcPr>
-          <w:p>
-            <w:pPr>
-              <w:rPr>
-                <w:rFonts w:ascii="Trebuchet MS" w:hAnsi="Trebuchet MS" w:cs="Arial"/>
-                <w:b/>
-                <w:color w:val="0000FF"/>
-                <w:sz w:val="24"/>
-                <w:szCs w:val="24"/>
-                <w:u w:val="single"/>
-              </w:rPr>
-            </w:pPr>
-            <w:r>
-              <w:rPr>
-                <w:rFonts w:ascii="Trebuchet MS" w:hAnsi="Trebuchet MS" w:cs="Arial"/>
-                <w:b/>
-                <w:color w:val="0000FF"/>
-                <w:sz w:val="24"/>
-                <w:szCs w:val="24"/>
-                <w:u w:val="single"/>
-              </w:rPr>
-              <w:t>SV: PREVIEW DETAILS AND SUBMIT</w:t>
-            </w:r>
-          </w:p>
-        </w:tc>
-        <w:tc>
-          <w:tcPr>
-            <w:tcW w:w="3528" w:type="dxa"/>
-            <w:vAlign w:val="center"/>
-          </w:tcPr>
-          <w:p>
-            <w:pPr>
-              <w:jc w:val="right"/>
-              <w:rPr>
-                <w:rFonts w:ascii="Trebuchet MS" w:hAnsi="Trebuchet MS" w:cs="Arial"/>
-                <w:b/>
-                <w:sz w:val="24"/>
-                <w:szCs w:val="24"/>
-              </w:rPr>
-            </w:pPr>
-            <w:r>
-              <w:rPr>
-                <w:rFonts w:ascii="Trebuchet MS" w:hAnsi="Trebuchet MS" w:cs="Arial"/>
-                <w:b/>
-                <w:sz w:val="24"/>
-                <w:szCs w:val="24"/>
-              </w:rPr>
-              <w:t>81</w:t>
-            </w:r>
-          </w:p>
-        </w:tc>
-      </w:tr>
-      <w:tr>
-        <w:trPr>
-          <w:trHeight w:val="432"/>
-        </w:trPr>
-        <w:tc>
-          <w:tcPr>
-            <w:tcW w:w="6048" w:type="dxa"/>
-            <w:vAlign w:val="center"/>
-          </w:tcPr>
-          <w:p>
-            <w:pPr>
-              <w:rPr>
-                <w:rFonts w:ascii="Trebuchet MS" w:hAnsi="Trebuchet MS" w:cs="Arial"/>
-                <w:b/>
-                <w:color w:val="0000FF"/>
-                <w:sz w:val="24"/>
-                <w:szCs w:val="24"/>
-                <w:u w:val="single"/>
-              </w:rPr>
-            </w:pPr>
-            <w:r>
-              <w:rPr>
-                <w:rFonts w:ascii="Trebuchet MS" w:hAnsi="Trebuchet MS" w:cs="Arial"/>
-                <w:b/>
-                <w:color w:val="0000FF"/>
-                <w:sz w:val="24"/>
-                <w:szCs w:val="24"/>
-                <w:u w:val="single"/>
-              </w:rPr>
-              <w:t>SV: SUBMISSION CONFIRMATION</w:t>
-            </w:r>
-          </w:p>
-        </w:tc>
-        <w:tc>
-          <w:tcPr>
-            <w:tcW w:w="3528" w:type="dxa"/>
-            <w:vAlign w:val="center"/>
-          </w:tcPr>
-          <w:p>
-            <w:pPr>
-              <w:jc w:val="right"/>
-              <w:rPr>
-                <w:rFonts w:ascii="Trebuchet MS" w:hAnsi="Trebuchet MS" w:cs="Arial"/>
-                <w:b/>
-                <w:sz w:val="24"/>
-                <w:szCs w:val="24"/>
-              </w:rPr>
-            </w:pPr>
-            <w:r>
-              <w:rPr>
-                <w:rFonts w:ascii="Trebuchet MS" w:hAnsi="Trebuchet MS" w:cs="Arial"/>
-                <w:b/>
-                <w:sz w:val="24"/>
-                <w:szCs w:val="24"/>
-              </w:rPr>
-              <w:t>83</w:t>
-            </w:r>
-          </w:p>
-        </w:tc>
-      </w:tr>
-      <w:tr>
-        <w:trPr>
-          <w:trHeight w:val="432"/>
-        </w:trPr>
-        <w:tc>
-          <w:tcPr>
-            <w:tcW w:w="6048" w:type="dxa"/>
-            <w:vAlign w:val="center"/>
-          </w:tcPr>
-          <w:p>
-            <w:pPr>
-              <w:rPr>
-                <w:rFonts w:ascii="Trebuchet MS" w:hAnsi="Trebuchet MS" w:cs="Arial"/>
-                <w:b/>
-                <w:color w:val="0000FF"/>
-                <w:sz w:val="24"/>
-                <w:szCs w:val="24"/>
-                <w:u w:val="single"/>
-              </w:rPr>
-            </w:pPr>
-            <w:r>
-              <w:rPr>
-                <w:rFonts w:ascii="Trebuchet MS" w:hAnsi="Trebuchet MS" w:cs="Arial"/>
-                <w:b/>
-                <w:color w:val="0000FF"/>
-                <w:sz w:val="24"/>
-                <w:szCs w:val="24"/>
-                <w:u w:val="single"/>
-              </w:rPr>
-              <w:t>SV: ASSIGNMENT LIST CONFIRMATION</w:t>
-            </w:r>
-          </w:p>
-        </w:tc>
-        <w:tc>
-          <w:tcPr>
-            <w:tcW w:w="3528" w:type="dxa"/>
-            <w:vAlign w:val="center"/>
-          </w:tcPr>
-          <w:p>
-            <w:pPr>
-              <w:jc w:val="right"/>
-              <w:rPr>
-                <w:rFonts w:ascii="Trebuchet MS" w:hAnsi="Trebuchet MS" w:cs="Arial"/>
-                <w:b/>
-                <w:sz w:val="24"/>
-                <w:szCs w:val="24"/>
-              </w:rPr>
-            </w:pPr>
-            <w:r>
-              <w:rPr>
-                <w:rFonts w:ascii="Trebuchet MS" w:hAnsi="Trebuchet MS" w:cs="Arial"/>
-                <w:b/>
-                <w:sz w:val="24"/>
-                <w:szCs w:val="24"/>
-              </w:rPr>
-              <w:t>8</w:t>
-            </w:r>
-            <w:r>
-              <w:rPr>
-                <w:rFonts w:ascii="Trebuchet MS" w:hAnsi="Trebuchet MS" w:cs="Arial"/>
-                <w:b/>
-                <w:sz w:val="24"/>
-                <w:szCs w:val="24"/>
-              </w:rPr>
-              <w:t>6</w:t>
-            </w:r>
-          </w:p>
-        </w:tc>
-      </w:tr>
-      <w:tr>
-        <w:trPr>
-          <w:trHeight w:val="432"/>
-        </w:trPr>
-        <w:tc>
-          <w:tcPr>
-            <w:tcW w:w="6048" w:type="dxa"/>
-            <w:vAlign w:val="center"/>
-          </w:tcPr>
-          <w:p>
-            <w:pPr>
-              <w:rPr>
-                <w:rFonts w:ascii="Trebuchet MS" w:hAnsi="Trebuchet MS" w:cs="Arial"/>
-                <w:b/>
-                <w:color w:val="0000FF"/>
-                <w:sz w:val="24"/>
-                <w:szCs w:val="24"/>
-                <w:u w:val="single"/>
-              </w:rPr>
-            </w:pPr>
-            <w:r>
-              <w:rPr>
-                <w:rFonts w:ascii="Trebuchet MS" w:hAnsi="Trebuchet MS" w:cs="Arial"/>
-                <w:b/>
-                <w:color w:val="0000FF"/>
-                <w:sz w:val="24"/>
-                <w:szCs w:val="24"/>
-                <w:u w:val="single"/>
-              </w:rPr>
-              <w:t>SV: VIEW SUBMISSION</w:t>
-            </w:r>
-            <w:r>
-              <w:rPr>
-                <w:rFonts w:ascii="Trebuchet MS" w:hAnsi="Trebuchet MS" w:cs="Arial"/>
-                <w:b/>
-                <w:color w:val="0000FF"/>
-                <w:sz w:val="24"/>
-                <w:szCs w:val="24"/>
-                <w:u w:val="single"/>
-              </w:rPr>
-              <w:t xml:space="preserve"> – ONE SUBMISSION</w:t>
-            </w:r>
-          </w:p>
-        </w:tc>
-        <w:tc>
-          <w:tcPr>
-            <w:tcW w:w="3528" w:type="dxa"/>
-            <w:vAlign w:val="center"/>
-          </w:tcPr>
-          <w:p>
-            <w:pPr>
-              <w:jc w:val="right"/>
-              <w:rPr>
-                <w:rFonts w:ascii="Trebuchet MS" w:hAnsi="Trebuchet MS" w:cs="Arial"/>
-                <w:b/>
-                <w:sz w:val="24"/>
-                <w:szCs w:val="24"/>
-              </w:rPr>
-            </w:pPr>
-            <w:r>
-              <w:rPr>
-                <w:rFonts w:ascii="Trebuchet MS" w:hAnsi="Trebuchet MS" w:cs="Arial"/>
-                <w:b/>
-                <w:sz w:val="24"/>
-                <w:szCs w:val="24"/>
-              </w:rPr>
-              <w:t>8</w:t>
-            </w:r>
-            <w:r>
-              <w:rPr>
-                <w:rFonts w:ascii="Trebuchet MS" w:hAnsi="Trebuchet MS" w:cs="Arial"/>
-                <w:b/>
-                <w:sz w:val="24"/>
-                <w:szCs w:val="24"/>
-              </w:rPr>
-              <w:t>8</w:t>
-            </w:r>
-          </w:p>
-        </w:tc>
-      </w:tr>
-      <w:tr>
-        <w:trPr>
-          <w:trHeight w:val="432"/>
-        </w:trPr>
-        <w:tc>
-          <w:tcPr>
-            <w:tcW w:w="6048" w:type="dxa"/>
-            <w:vAlign w:val="center"/>
-          </w:tcPr>
-          <w:p>
-            <w:pPr>
-              <w:rPr>
-                <w:rFonts w:ascii="Trebuchet MS" w:hAnsi="Trebuchet MS" w:cs="Arial"/>
-                <w:b/>
-                <w:color w:val="0000FF"/>
-                <w:sz w:val="24"/>
-                <w:szCs w:val="24"/>
-                <w:u w:val="single"/>
-              </w:rPr>
-            </w:pPr>
-            <w:r>
-              <w:rPr>
-                <w:rFonts w:ascii="Trebuchet MS" w:hAnsi="Trebuchet MS" w:cs="Arial"/>
-                <w:b/>
-                <w:color w:val="0000FF"/>
-                <w:sz w:val="24"/>
-                <w:szCs w:val="24"/>
-                <w:u w:val="single"/>
-              </w:rPr>
-              <w:t>SV: MULTIPLE SUBMISSIONS</w:t>
-            </w:r>
-          </w:p>
-        </w:tc>
-        <w:tc>
-          <w:tcPr>
-            <w:tcW w:w="3528" w:type="dxa"/>
-            <w:vAlign w:val="center"/>
-          </w:tcPr>
-          <w:p>
-            <w:pPr>
-              <w:jc w:val="right"/>
-              <w:rPr>
-                <w:rFonts w:ascii="Trebuchet MS" w:hAnsi="Trebuchet MS" w:cs="Arial"/>
-                <w:b/>
-                <w:sz w:val="24"/>
-                <w:szCs w:val="24"/>
-              </w:rPr>
-            </w:pPr>
-            <w:r>
-              <w:rPr>
-                <w:rFonts w:ascii="Trebuchet MS" w:hAnsi="Trebuchet MS" w:cs="Arial"/>
-                <w:b/>
-                <w:sz w:val="24"/>
-                <w:szCs w:val="24"/>
-              </w:rPr>
-              <w:t>91</w:t>
-            </w:r>
-          </w:p>
-        </w:tc>
-      </w:tr>
-      <w:tr>
-        <w:trPr>
-          <w:trHeight w:val="432"/>
-        </w:trPr>
-        <w:tc>
-          <w:tcPr>
-            <w:tcW w:w="6048" w:type="dxa"/>
-            <w:vAlign w:val="center"/>
-          </w:tcPr>
-          <w:p>
-            <w:pPr>
-              <w:rPr>
-                <w:rFonts w:ascii="Trebuchet MS" w:hAnsi="Trebuchet MS" w:cs="Arial"/>
-                <w:b/>
-                <w:color w:val="0000FF"/>
-                <w:sz w:val="24"/>
-                <w:szCs w:val="24"/>
-                <w:u w:val="single"/>
-              </w:rPr>
-            </w:pPr>
-            <w:r>
-              <w:rPr>
-                <w:rFonts w:ascii="Trebuchet MS" w:hAnsi="Trebuchet MS" w:cs="Arial"/>
-                <w:b/>
-                <w:color w:val="0000FF"/>
-                <w:sz w:val="24"/>
-                <w:szCs w:val="24"/>
-                <w:u w:val="single"/>
-              </w:rPr>
               <w:t>SV: RESUBMIT</w:t>
             </w:r>
           </w:p>
@@ -1937,16 +2141,7 @@
                 <w:sz w:val="24"/>
                 <w:szCs w:val="24"/>
               </w:rPr>
-              <w:t>9</w:t>
-            </w:r>
-            <w:r>
-              <w:rPr>
-                <w:rFonts w:ascii="Trebuchet MS" w:hAnsi="Trebuchet MS" w:cs="Arial"/>
-                <w:b/>
-                <w:sz w:val="24"/>
-                <w:szCs w:val="24"/>
-              </w:rPr>
-              <w:t>5</w:t>
+              <w:t>102</w:t>
             </w:r>
           </w:p>
         </w:tc>
@@ -2006,16 +2201,7 @@
                 <w:sz w:val="24"/>
                 <w:szCs w:val="24"/>
               </w:rPr>
-              <w:t>10</w:t>
-            </w:r>
-            <w:r>
-              <w:rPr>
-                <w:rFonts w:ascii="Trebuchet MS" w:hAnsi="Trebuchet MS" w:cs="Arial"/>
-                <w:b/>
-                <w:sz w:val="24"/>
-                <w:szCs w:val="24"/>
-              </w:rPr>
-              <w:t>4</w:t>
+              <w:t>111</w:t>
             </w:r>
           </w:p>
         </w:tc>
@@ -2075,16 +2261,7 @@
                 <w:sz w:val="24"/>
                 <w:szCs w:val="24"/>
               </w:rPr>
-              <w:t>10</w:t>
-            </w:r>
-            <w:r>
-              <w:rPr>
-                <w:rFonts w:ascii="Trebuchet MS" w:hAnsi="Trebuchet MS" w:cs="Arial"/>
-                <w:b/>
-                <w:sz w:val="24"/>
-                <w:szCs w:val="24"/>
-              </w:rPr>
-              <w:t>7</w:t>
+              <w:t>114</w:t>
             </w:r>
           </w:p>
         </w:tc>
@@ -2144,16 +2321,16 @@
                 <w:sz w:val="24"/>
                 <w:szCs w:val="24"/>
               </w:rPr>
-              <w:t>10</w:t>
-            </w:r>
-            <w:r>
-              <w:rPr>
-                <w:rFonts w:ascii="Trebuchet MS" w:hAnsi="Trebuchet MS" w:cs="Arial"/>
-                <w:b/>
-                <w:sz w:val="24"/>
-                <w:szCs w:val="24"/>
-              </w:rPr>
-              <w:t>9</w:t>
+              <w:t>1</w:t>
+            </w:r>
+            <w:r>
+              <w:rPr>
+                <w:rFonts w:ascii="Trebuchet MS" w:hAnsi="Trebuchet MS" w:cs="Arial"/>
+                <w:b/>
+                <w:sz w:val="24"/>
+                <w:szCs w:val="24"/>
+              </w:rPr>
+              <w:t>16</w:t>
             </w:r>
           </w:p>
         </w:tc>
@@ -2213,16 +2390,7 @@
                 <w:sz w:val="24"/>
                 <w:szCs w:val="24"/>
               </w:rPr>
-              <w:t>1</w:t>
-            </w:r>
-            <w:r>
-              <w:rPr>
-                <w:rFonts w:ascii="Trebuchet MS" w:hAnsi="Trebuchet MS" w:cs="Arial"/>
-                <w:b/>
-                <w:sz w:val="24"/>
-                <w:szCs w:val="24"/>
-              </w:rPr>
-              <w:t>13</w:t>
+              <w:t>120</w:t>
             </w:r>
           </w:p>
         </w:tc>
@@ -2282,16 +2450,7 @@
                 <w:sz w:val="24"/>
                 <w:szCs w:val="24"/>
               </w:rPr>
-              <w:t>11</w:t>
-            </w:r>
-            <w:r>
-              <w:rPr>
-                <w:rFonts w:ascii="Trebuchet MS" w:hAnsi="Trebuchet MS" w:cs="Arial"/>
-                <w:b/>
-                <w:sz w:val="24"/>
-                <w:szCs w:val="24"/>
-              </w:rPr>
-              <w:t>7</w:t>
+              <w:t>124</w:t>
             </w:r>
           </w:p>
         </w:tc>

</xml_diff>

<commit_message>
ASNN-294 This is the design for the student view of an assignment whose due or accept until date is in the past.
git-svn-id: https://source.sakaiproject.org/contrib/assignment2/branches/design_iteration_3-x@54982 fdecad78-55fc-0310-b1b2-d7d25cf747c9
</commit_message>
<xml_diff>
--- a/A2_TOC.docx
+++ b/A2_TOC.docx
@@ -1975,6 +1975,66 @@
                 <w:szCs w:val="24"/>
                 <w:u w:val="single"/>
               </w:rPr>
+              <w:t>VIEW ASSIGNMENT: PAST DUE/ACCEPT UNTIL DATE</w:t>
+            </w:r>
+          </w:p>
+        </w:tc>
+        <w:tc>
+          <w:tcPr>
+            <w:tcW w:w="3528" w:type="dxa"/>
+            <w:vAlign w:val="center"/>
+          </w:tcPr>
+          <w:p>
+            <w:pPr>
+              <w:jc w:val="right"/>
+              <w:rPr>
+                <w:rFonts w:ascii="Trebuchet MS" w:hAnsi="Trebuchet MS" w:cs="Arial"/>
+                <w:b/>
+                <w:sz w:val="24"/>
+                <w:szCs w:val="24"/>
+              </w:rPr>
+            </w:pPr>
+            <w:r>
+              <w:rPr>
+                <w:rFonts w:ascii="Trebuchet MS" w:hAnsi="Trebuchet MS" w:cs="Arial"/>
+                <w:b/>
+                <w:sz w:val="24"/>
+                <w:szCs w:val="24"/>
+              </w:rPr>
+              <w:t>95</w:t>
+            </w:r>
+          </w:p>
+        </w:tc>
+      </w:tr>
+      <w:tr>
+        <w:trPr>
+          <w:trHeight w:val="432"/>
+        </w:trPr>
+        <w:tc>
+          <w:tcPr>
+            <w:tcW w:w="6048" w:type="dxa"/>
+            <w:vAlign w:val="center"/>
+          </w:tcPr>
+          <w:p>
+            <w:pPr>
+              <w:rPr>
+                <w:rFonts w:ascii="Trebuchet MS" w:hAnsi="Trebuchet MS" w:cs="Arial"/>
+                <w:b/>
+                <w:color w:val="0000FF"/>
+                <w:sz w:val="24"/>
+                <w:szCs w:val="24"/>
+                <w:u w:val="single"/>
+              </w:rPr>
+            </w:pPr>
+            <w:r>
+              <w:rPr>
+                <w:rFonts w:ascii="Trebuchet MS" w:hAnsi="Trebuchet MS" w:cs="Arial"/>
+                <w:b/>
+                <w:color w:val="0000FF"/>
+                <w:sz w:val="24"/>
+                <w:szCs w:val="24"/>
+                <w:u w:val="single"/>
+              </w:rPr>
               <w:t>SV: VIEW SUBMISSION</w:t>
             </w:r>
             <w:r>
@@ -2012,7 +2072,16 @@
                 <w:sz w:val="24"/>
                 <w:szCs w:val="24"/>
               </w:rPr>
-              <w:t>95</w:t>
+              <w:t>9</w:t>
+            </w:r>
+            <w:r>
+              <w:rPr>
+                <w:rFonts w:ascii="Trebuchet MS" w:hAnsi="Trebuchet MS" w:cs="Arial"/>
+                <w:b/>
+                <w:sz w:val="24"/>
+                <w:szCs w:val="24"/>
+              </w:rPr>
+              <w:t>8</w:t>
             </w:r>
           </w:p>
         </w:tc>
@@ -2072,266 +2141,302 @@
                 <w:sz w:val="24"/>
                 <w:szCs w:val="24"/>
               </w:rPr>
+              <w:t>10</w:t>
+            </w:r>
+            <w:r>
+              <w:rPr>
+                <w:rFonts w:ascii="Trebuchet MS" w:hAnsi="Trebuchet MS" w:cs="Arial"/>
+                <w:b/>
+                <w:sz w:val="24"/>
+                <w:szCs w:val="24"/>
+              </w:rPr>
+              <w:t>1</w:t>
+            </w:r>
+          </w:p>
+        </w:tc>
+      </w:tr>
+      <w:tr>
+        <w:trPr>
+          <w:trHeight w:val="432"/>
+        </w:trPr>
+        <w:tc>
+          <w:tcPr>
+            <w:tcW w:w="6048" w:type="dxa"/>
+            <w:vAlign w:val="center"/>
+          </w:tcPr>
+          <w:p>
+            <w:pPr>
+              <w:rPr>
+                <w:rFonts w:ascii="Trebuchet MS" w:hAnsi="Trebuchet MS" w:cs="Arial"/>
+                <w:b/>
+                <w:color w:val="0000FF"/>
+                <w:sz w:val="24"/>
+                <w:szCs w:val="24"/>
+                <w:u w:val="single"/>
+              </w:rPr>
+            </w:pPr>
+            <w:r>
+              <w:rPr>
+                <w:rFonts w:ascii="Trebuchet MS" w:hAnsi="Trebuchet MS" w:cs="Arial"/>
+                <w:b/>
+                <w:color w:val="0000FF"/>
+                <w:sz w:val="24"/>
+                <w:szCs w:val="24"/>
+                <w:u w:val="single"/>
+              </w:rPr>
+              <w:t>SV: RESUBMIT</w:t>
+            </w:r>
+          </w:p>
+        </w:tc>
+        <w:tc>
+          <w:tcPr>
+            <w:tcW w:w="3528" w:type="dxa"/>
+            <w:vAlign w:val="center"/>
+          </w:tcPr>
+          <w:p>
+            <w:pPr>
+              <w:jc w:val="right"/>
+              <w:rPr>
+                <w:rFonts w:ascii="Trebuchet MS" w:hAnsi="Trebuchet MS" w:cs="Arial"/>
+                <w:b/>
+                <w:sz w:val="24"/>
+                <w:szCs w:val="24"/>
+              </w:rPr>
+            </w:pPr>
+            <w:r>
+              <w:rPr>
+                <w:rFonts w:ascii="Trebuchet MS" w:hAnsi="Trebuchet MS" w:cs="Arial"/>
+                <w:b/>
+                <w:sz w:val="24"/>
+                <w:szCs w:val="24"/>
+              </w:rPr>
+              <w:t>10</w:t>
+            </w:r>
+            <w:r>
+              <w:rPr>
+                <w:rFonts w:ascii="Trebuchet MS" w:hAnsi="Trebuchet MS" w:cs="Arial"/>
+                <w:b/>
+                <w:sz w:val="24"/>
+                <w:szCs w:val="24"/>
+              </w:rPr>
+              <w:t>5</w:t>
+            </w:r>
+          </w:p>
+        </w:tc>
+      </w:tr>
+      <w:tr>
+        <w:trPr>
+          <w:trHeight w:val="432"/>
+        </w:trPr>
+        <w:tc>
+          <w:tcPr>
+            <w:tcW w:w="6048" w:type="dxa"/>
+            <w:vAlign w:val="center"/>
+          </w:tcPr>
+          <w:p>
+            <w:pPr>
+              <w:rPr>
+                <w:rFonts w:ascii="Trebuchet MS" w:hAnsi="Trebuchet MS" w:cs="Arial"/>
+                <w:b/>
+                <w:color w:val="0000FF"/>
+                <w:sz w:val="24"/>
+                <w:szCs w:val="24"/>
+                <w:u w:val="single"/>
+              </w:rPr>
+            </w:pPr>
+            <w:r>
+              <w:rPr>
+                <w:rFonts w:ascii="Trebuchet MS" w:hAnsi="Trebuchet MS" w:cs="Arial"/>
+                <w:b/>
+                <w:color w:val="0000FF"/>
+                <w:sz w:val="24"/>
+                <w:szCs w:val="24"/>
+                <w:u w:val="single"/>
+              </w:rPr>
+              <w:t>SV: VIEW DETAILS</w:t>
+            </w:r>
+          </w:p>
+        </w:tc>
+        <w:tc>
+          <w:tcPr>
+            <w:tcW w:w="3528" w:type="dxa"/>
+            <w:vAlign w:val="center"/>
+          </w:tcPr>
+          <w:p>
+            <w:pPr>
+              <w:jc w:val="right"/>
+              <w:rPr>
+                <w:rFonts w:ascii="Trebuchet MS" w:hAnsi="Trebuchet MS" w:cs="Arial"/>
+                <w:b/>
+                <w:sz w:val="24"/>
+                <w:szCs w:val="24"/>
+              </w:rPr>
+            </w:pPr>
+            <w:r>
+              <w:rPr>
+                <w:rFonts w:ascii="Trebuchet MS" w:hAnsi="Trebuchet MS" w:cs="Arial"/>
+                <w:b/>
+                <w:sz w:val="24"/>
+                <w:szCs w:val="24"/>
+              </w:rPr>
+              <w:t>11</w:t>
+            </w:r>
+            <w:r>
+              <w:rPr>
+                <w:rFonts w:ascii="Trebuchet MS" w:hAnsi="Trebuchet MS" w:cs="Arial"/>
+                <w:b/>
+                <w:sz w:val="24"/>
+                <w:szCs w:val="24"/>
+              </w:rPr>
+              <w:t>4</w:t>
+            </w:r>
+          </w:p>
+        </w:tc>
+      </w:tr>
+      <w:tr>
+        <w:trPr>
+          <w:trHeight w:val="432"/>
+        </w:trPr>
+        <w:tc>
+          <w:tcPr>
+            <w:tcW w:w="6048" w:type="dxa"/>
+            <w:vAlign w:val="center"/>
+          </w:tcPr>
+          <w:p>
+            <w:pPr>
+              <w:rPr>
+                <w:rFonts w:ascii="Trebuchet MS" w:hAnsi="Trebuchet MS" w:cs="Arial"/>
+                <w:b/>
+                <w:color w:val="0000FF"/>
+                <w:sz w:val="24"/>
+                <w:szCs w:val="24"/>
+                <w:u w:val="single"/>
+              </w:rPr>
+            </w:pPr>
+            <w:r>
+              <w:rPr>
+                <w:rFonts w:ascii="Trebuchet MS" w:hAnsi="Trebuchet MS" w:cs="Arial"/>
+                <w:b/>
+                <w:color w:val="0000FF"/>
+                <w:sz w:val="24"/>
+                <w:szCs w:val="24"/>
+                <w:u w:val="single"/>
+              </w:rPr>
+              <w:t>AL: DELETED ASSIGNMENT</w:t>
+            </w:r>
+          </w:p>
+        </w:tc>
+        <w:tc>
+          <w:tcPr>
+            <w:tcW w:w="3528" w:type="dxa"/>
+            <w:vAlign w:val="center"/>
+          </w:tcPr>
+          <w:p>
+            <w:pPr>
+              <w:jc w:val="right"/>
+              <w:rPr>
+                <w:rFonts w:ascii="Trebuchet MS" w:hAnsi="Trebuchet MS" w:cs="Arial"/>
+                <w:b/>
+                <w:sz w:val="24"/>
+                <w:szCs w:val="24"/>
+              </w:rPr>
+            </w:pPr>
+            <w:r>
+              <w:rPr>
+                <w:rFonts w:ascii="Trebuchet MS" w:hAnsi="Trebuchet MS" w:cs="Arial"/>
+                <w:b/>
+                <w:sz w:val="24"/>
+                <w:szCs w:val="24"/>
+              </w:rPr>
+              <w:t>11</w:t>
+            </w:r>
+            <w:r>
+              <w:rPr>
+                <w:rFonts w:ascii="Trebuchet MS" w:hAnsi="Trebuchet MS" w:cs="Arial"/>
+                <w:b/>
+                <w:sz w:val="24"/>
+                <w:szCs w:val="24"/>
+              </w:rPr>
+              <w:t>7</w:t>
+            </w:r>
+          </w:p>
+        </w:tc>
+      </w:tr>
+      <w:tr>
+        <w:trPr>
+          <w:trHeight w:val="432"/>
+        </w:trPr>
+        <w:tc>
+          <w:tcPr>
+            <w:tcW w:w="6048" w:type="dxa"/>
+            <w:vAlign w:val="center"/>
+          </w:tcPr>
+          <w:p>
+            <w:pPr>
+              <w:rPr>
+                <w:rFonts w:ascii="Trebuchet MS" w:hAnsi="Trebuchet MS" w:cs="Arial"/>
+                <w:b/>
+                <w:color w:val="0000FF"/>
+                <w:sz w:val="24"/>
+                <w:szCs w:val="24"/>
+                <w:u w:val="single"/>
+              </w:rPr>
+            </w:pPr>
+            <w:r>
+              <w:rPr>
+                <w:rFonts w:ascii="Trebuchet MS" w:hAnsi="Trebuchet MS" w:cs="Arial"/>
+                <w:b/>
+                <w:color w:val="0000FF"/>
+                <w:sz w:val="24"/>
+                <w:szCs w:val="24"/>
+                <w:u w:val="single"/>
+              </w:rPr>
+              <w:t>VDS: DELETED ASSIGNMENT WITH SAVED DRAFT</w:t>
+            </w:r>
+          </w:p>
+        </w:tc>
+        <w:tc>
+          <w:tcPr>
+            <w:tcW w:w="3528" w:type="dxa"/>
+            <w:vAlign w:val="center"/>
+          </w:tcPr>
+          <w:p>
+            <w:pPr>
+              <w:jc w:val="right"/>
+              <w:rPr>
+                <w:rFonts w:ascii="Trebuchet MS" w:hAnsi="Trebuchet MS" w:cs="Arial"/>
+                <w:b/>
+                <w:sz w:val="24"/>
+                <w:szCs w:val="24"/>
+              </w:rPr>
+            </w:pPr>
+            <w:r>
+              <w:rPr>
+                <w:rFonts w:ascii="Trebuchet MS" w:hAnsi="Trebuchet MS" w:cs="Arial"/>
+                <w:b/>
+                <w:sz w:val="24"/>
+                <w:szCs w:val="24"/>
+              </w:rPr>
+              <w:t>1</w:t>
+            </w:r>
+            <w:r>
+              <w:rPr>
+                <w:rFonts w:ascii="Trebuchet MS" w:hAnsi="Trebuchet MS" w:cs="Arial"/>
+                <w:b/>
+                <w:sz w:val="24"/>
+                <w:szCs w:val="24"/>
+              </w:rPr>
+              <w:t>1</w:t>
+            </w:r>
+            <w:r>
+              <w:rPr>
+                <w:rFonts w:ascii="Trebuchet MS" w:hAnsi="Trebuchet MS" w:cs="Arial"/>
+                <w:b/>
+                <w:sz w:val="24"/>
+                <w:szCs w:val="24"/>
+              </w:rPr>
               <w:t>9</w:t>
             </w:r>
-            <w:r>
-              <w:rPr>
-                <w:rFonts w:ascii="Trebuchet MS" w:hAnsi="Trebuchet MS" w:cs="Arial"/>
-                <w:b/>
-                <w:sz w:val="24"/>
-                <w:szCs w:val="24"/>
-              </w:rPr>
-              <w:t>8</w:t>
-            </w:r>
-          </w:p>
-        </w:tc>
-      </w:tr>
-      <w:tr>
-        <w:trPr>
-          <w:trHeight w:val="432"/>
-        </w:trPr>
-        <w:tc>
-          <w:tcPr>
-            <w:tcW w:w="6048" w:type="dxa"/>
-            <w:vAlign w:val="center"/>
-          </w:tcPr>
-          <w:p>
-            <w:pPr>
-              <w:rPr>
-                <w:rFonts w:ascii="Trebuchet MS" w:hAnsi="Trebuchet MS" w:cs="Arial"/>
-                <w:b/>
-                <w:color w:val="0000FF"/>
-                <w:sz w:val="24"/>
-                <w:szCs w:val="24"/>
-                <w:u w:val="single"/>
-              </w:rPr>
-            </w:pPr>
-            <w:r>
-              <w:rPr>
-                <w:rFonts w:ascii="Trebuchet MS" w:hAnsi="Trebuchet MS" w:cs="Arial"/>
-                <w:b/>
-                <w:color w:val="0000FF"/>
-                <w:sz w:val="24"/>
-                <w:szCs w:val="24"/>
-                <w:u w:val="single"/>
-              </w:rPr>
-              <w:t>SV: RESUBMIT</w:t>
-            </w:r>
-          </w:p>
-        </w:tc>
-        <w:tc>
-          <w:tcPr>
-            <w:tcW w:w="3528" w:type="dxa"/>
-            <w:vAlign w:val="center"/>
-          </w:tcPr>
-          <w:p>
-            <w:pPr>
-              <w:jc w:val="right"/>
-              <w:rPr>
-                <w:rFonts w:ascii="Trebuchet MS" w:hAnsi="Trebuchet MS" w:cs="Arial"/>
-                <w:b/>
-                <w:sz w:val="24"/>
-                <w:szCs w:val="24"/>
-              </w:rPr>
-            </w:pPr>
-            <w:r>
-              <w:rPr>
-                <w:rFonts w:ascii="Trebuchet MS" w:hAnsi="Trebuchet MS" w:cs="Arial"/>
-                <w:b/>
-                <w:sz w:val="24"/>
-                <w:szCs w:val="24"/>
-              </w:rPr>
-              <w:t>102</w:t>
-            </w:r>
-          </w:p>
-        </w:tc>
-      </w:tr>
-      <w:tr>
-        <w:trPr>
-          <w:trHeight w:val="432"/>
-        </w:trPr>
-        <w:tc>
-          <w:tcPr>
-            <w:tcW w:w="6048" w:type="dxa"/>
-            <w:vAlign w:val="center"/>
-          </w:tcPr>
-          <w:p>
-            <w:pPr>
-              <w:rPr>
-                <w:rFonts w:ascii="Trebuchet MS" w:hAnsi="Trebuchet MS" w:cs="Arial"/>
-                <w:b/>
-                <w:color w:val="0000FF"/>
-                <w:sz w:val="24"/>
-                <w:szCs w:val="24"/>
-                <w:u w:val="single"/>
-              </w:rPr>
-            </w:pPr>
-            <w:r>
-              <w:rPr>
-                <w:rFonts w:ascii="Trebuchet MS" w:hAnsi="Trebuchet MS" w:cs="Arial"/>
-                <w:b/>
-                <w:color w:val="0000FF"/>
-                <w:sz w:val="24"/>
-                <w:szCs w:val="24"/>
-                <w:u w:val="single"/>
-              </w:rPr>
-              <w:t>SV: VIEW DETAILS</w:t>
-            </w:r>
-          </w:p>
-        </w:tc>
-        <w:tc>
-          <w:tcPr>
-            <w:tcW w:w="3528" w:type="dxa"/>
-            <w:vAlign w:val="center"/>
-          </w:tcPr>
-          <w:p>
-            <w:pPr>
-              <w:jc w:val="right"/>
-              <w:rPr>
-                <w:rFonts w:ascii="Trebuchet MS" w:hAnsi="Trebuchet MS" w:cs="Arial"/>
-                <w:b/>
-                <w:sz w:val="24"/>
-                <w:szCs w:val="24"/>
-              </w:rPr>
-            </w:pPr>
-            <w:r>
-              <w:rPr>
-                <w:rFonts w:ascii="Trebuchet MS" w:hAnsi="Trebuchet MS" w:cs="Arial"/>
-                <w:b/>
-                <w:sz w:val="24"/>
-                <w:szCs w:val="24"/>
-              </w:rPr>
-              <w:t>111</w:t>
-            </w:r>
-          </w:p>
-        </w:tc>
-      </w:tr>
-      <w:tr>
-        <w:trPr>
-          <w:trHeight w:val="432"/>
-        </w:trPr>
-        <w:tc>
-          <w:tcPr>
-            <w:tcW w:w="6048" w:type="dxa"/>
-            <w:vAlign w:val="center"/>
-          </w:tcPr>
-          <w:p>
-            <w:pPr>
-              <w:rPr>
-                <w:rFonts w:ascii="Trebuchet MS" w:hAnsi="Trebuchet MS" w:cs="Arial"/>
-                <w:b/>
-                <w:color w:val="0000FF"/>
-                <w:sz w:val="24"/>
-                <w:szCs w:val="24"/>
-                <w:u w:val="single"/>
-              </w:rPr>
-            </w:pPr>
-            <w:r>
-              <w:rPr>
-                <w:rFonts w:ascii="Trebuchet MS" w:hAnsi="Trebuchet MS" w:cs="Arial"/>
-                <w:b/>
-                <w:color w:val="0000FF"/>
-                <w:sz w:val="24"/>
-                <w:szCs w:val="24"/>
-                <w:u w:val="single"/>
-              </w:rPr>
-              <w:t>AL: DELETED ASSIGNMENT</w:t>
-            </w:r>
-          </w:p>
-        </w:tc>
-        <w:tc>
-          <w:tcPr>
-            <w:tcW w:w="3528" w:type="dxa"/>
-            <w:vAlign w:val="center"/>
-          </w:tcPr>
-          <w:p>
-            <w:pPr>
-              <w:jc w:val="right"/>
-              <w:rPr>
-                <w:rFonts w:ascii="Trebuchet MS" w:hAnsi="Trebuchet MS" w:cs="Arial"/>
-                <w:b/>
-                <w:sz w:val="24"/>
-                <w:szCs w:val="24"/>
-              </w:rPr>
-            </w:pPr>
-            <w:r>
-              <w:rPr>
-                <w:rFonts w:ascii="Trebuchet MS" w:hAnsi="Trebuchet MS" w:cs="Arial"/>
-                <w:b/>
-                <w:sz w:val="24"/>
-                <w:szCs w:val="24"/>
-              </w:rPr>
-              <w:t>114</w:t>
-            </w:r>
-          </w:p>
-        </w:tc>
-      </w:tr>
-      <w:tr>
-        <w:trPr>
-          <w:trHeight w:val="432"/>
-        </w:trPr>
-        <w:tc>
-          <w:tcPr>
-            <w:tcW w:w="6048" w:type="dxa"/>
-            <w:vAlign w:val="center"/>
-          </w:tcPr>
-          <w:p>
-            <w:pPr>
-              <w:rPr>
-                <w:rFonts w:ascii="Trebuchet MS" w:hAnsi="Trebuchet MS" w:cs="Arial"/>
-                <w:b/>
-                <w:color w:val="0000FF"/>
-                <w:sz w:val="24"/>
-                <w:szCs w:val="24"/>
-                <w:u w:val="single"/>
-              </w:rPr>
-            </w:pPr>
-            <w:r>
-              <w:rPr>
-                <w:rFonts w:ascii="Trebuchet MS" w:hAnsi="Trebuchet MS" w:cs="Arial"/>
-                <w:b/>
-                <w:color w:val="0000FF"/>
-                <w:sz w:val="24"/>
-                <w:szCs w:val="24"/>
-                <w:u w:val="single"/>
-              </w:rPr>
-              <w:t>VDS: DELETED ASSIGNMENT WITH SAVED DRAFT</w:t>
-            </w:r>
-          </w:p>
-        </w:tc>
-        <w:tc>
-          <w:tcPr>
-            <w:tcW w:w="3528" w:type="dxa"/>
-            <w:vAlign w:val="center"/>
-          </w:tcPr>
-          <w:p>
-            <w:pPr>
-              <w:jc w:val="right"/>
-              <w:rPr>
-                <w:rFonts w:ascii="Trebuchet MS" w:hAnsi="Trebuchet MS" w:cs="Arial"/>
-                <w:b/>
-                <w:sz w:val="24"/>
-                <w:szCs w:val="24"/>
-              </w:rPr>
-            </w:pPr>
-            <w:r>
-              <w:rPr>
-                <w:rFonts w:ascii="Trebuchet MS" w:hAnsi="Trebuchet MS" w:cs="Arial"/>
-                <w:b/>
-                <w:sz w:val="24"/>
-                <w:szCs w:val="24"/>
-              </w:rPr>
-              <w:t>1</w:t>
-            </w:r>
-            <w:r>
-              <w:rPr>
-                <w:rFonts w:ascii="Trebuchet MS" w:hAnsi="Trebuchet MS" w:cs="Arial"/>
-                <w:b/>
-                <w:sz w:val="24"/>
-                <w:szCs w:val="24"/>
-              </w:rPr>
-              <w:t>16</w:t>
-            </w:r>
           </w:p>
         </w:tc>
       </w:tr>
@@ -2390,7 +2495,16 @@
                 <w:sz w:val="24"/>
                 <w:szCs w:val="24"/>
               </w:rPr>
-              <w:t>120</w:t>
+              <w:t>12</w:t>
+            </w:r>
+            <w:r>
+              <w:rPr>
+                <w:rFonts w:ascii="Trebuchet MS" w:hAnsi="Trebuchet MS" w:cs="Arial"/>
+                <w:b/>
+                <w:sz w:val="24"/>
+                <w:szCs w:val="24"/>
+              </w:rPr>
+              <w:t>3</w:t>
             </w:r>
           </w:p>
         </w:tc>
@@ -2450,7 +2564,16 @@
                 <w:sz w:val="24"/>
                 <w:szCs w:val="24"/>
               </w:rPr>
-              <w:t>124</w:t>
+              <w:t>12</w:t>
+            </w:r>
+            <w:r>
+              <w:rPr>
+                <w:rFonts w:ascii="Trebuchet MS" w:hAnsi="Trebuchet MS" w:cs="Arial"/>
+                <w:b/>
+                <w:sz w:val="24"/>
+                <w:szCs w:val="24"/>
+              </w:rPr>
+              <w:t>7</w:t>
             </w:r>
           </w:p>
         </w:tc>

</xml_diff>

<commit_message>
ASNN-229 Design for erros on preview of uploaded grades screen
git-svn-id: https://source.sakaiproject.org/contrib/assignment2/branches/design_iteration_3-x@55119 fdecad78-55fc-0310-b1b2-d7d25cf747c9
</commit_message>
<xml_diff>
--- a/A2_TOC.docx
+++ b/A2_TOC.docx
@@ -1495,6 +1495,66 @@
                 <w:szCs w:val="24"/>
                 <w:u w:val="single"/>
               </w:rPr>
+              <w:t>VERIFY GRADE IMPORT ERROR</w:t>
+            </w:r>
+          </w:p>
+        </w:tc>
+        <w:tc>
+          <w:tcPr>
+            <w:tcW w:w="3528" w:type="dxa"/>
+            <w:vAlign w:val="center"/>
+          </w:tcPr>
+          <w:p>
+            <w:pPr>
+              <w:jc w:val="right"/>
+              <w:rPr>
+                <w:rFonts w:ascii="Trebuchet MS" w:hAnsi="Trebuchet MS" w:cs="Arial"/>
+                <w:b/>
+                <w:sz w:val="24"/>
+                <w:szCs w:val="24"/>
+              </w:rPr>
+            </w:pPr>
+            <w:r>
+              <w:rPr>
+                <w:rFonts w:ascii="Trebuchet MS" w:hAnsi="Trebuchet MS" w:cs="Arial"/>
+                <w:b/>
+                <w:sz w:val="24"/>
+                <w:szCs w:val="24"/>
+              </w:rPr>
+              <w:t>72</w:t>
+            </w:r>
+          </w:p>
+        </w:tc>
+      </w:tr>
+      <w:tr>
+        <w:trPr>
+          <w:trHeight w:val="432"/>
+        </w:trPr>
+        <w:tc>
+          <w:tcPr>
+            <w:tcW w:w="6048" w:type="dxa"/>
+            <w:vAlign w:val="center"/>
+          </w:tcPr>
+          <w:p>
+            <w:pPr>
+              <w:rPr>
+                <w:rFonts w:ascii="Trebuchet MS" w:hAnsi="Trebuchet MS" w:cs="Arial"/>
+                <w:b/>
+                <w:color w:val="0000FF"/>
+                <w:sz w:val="24"/>
+                <w:szCs w:val="24"/>
+                <w:u w:val="single"/>
+              </w:rPr>
+            </w:pPr>
+            <w:r>
+              <w:rPr>
+                <w:rFonts w:ascii="Trebuchet MS" w:hAnsi="Trebuchet MS" w:cs="Arial"/>
+                <w:b/>
+                <w:color w:val="0000FF"/>
+                <w:sz w:val="24"/>
+                <w:szCs w:val="24"/>
+                <w:u w:val="single"/>
+              </w:rPr>
               <w:t>SV: ASSIGNMENT LIST WITH NO ASSIGNMENTS</w:t>
             </w:r>
           </w:p>
@@ -1521,7 +1581,16 @@
                 <w:sz w:val="24"/>
                 <w:szCs w:val="24"/>
               </w:rPr>
-              <w:t>72</w:t>
+              <w:t>7</w:t>
+            </w:r>
+            <w:r>
+              <w:rPr>
+                <w:rFonts w:ascii="Trebuchet MS" w:hAnsi="Trebuchet MS" w:cs="Arial"/>
+                <w:b/>
+                <w:sz w:val="24"/>
+                <w:szCs w:val="24"/>
+              </w:rPr>
+              <w:t>4</w:t>
             </w:r>
           </w:p>
         </w:tc>
@@ -1581,7 +1650,16 @@
                 <w:sz w:val="24"/>
                 <w:szCs w:val="24"/>
               </w:rPr>
-              <w:t>73</w:t>
+              <w:t>7</w:t>
+            </w:r>
+            <w:r>
+              <w:rPr>
+                <w:rFonts w:ascii="Trebuchet MS" w:hAnsi="Trebuchet MS" w:cs="Arial"/>
+                <w:b/>
+                <w:sz w:val="24"/>
+                <w:szCs w:val="24"/>
+              </w:rPr>
+              <w:t>5</w:t>
             </w:r>
           </w:p>
         </w:tc>
@@ -1641,7 +1719,16 @@
                 <w:sz w:val="24"/>
                 <w:szCs w:val="24"/>
               </w:rPr>
-              <w:t>77</w:t>
+              <w:t>7</w:t>
+            </w:r>
+            <w:r>
+              <w:rPr>
+                <w:rFonts w:ascii="Trebuchet MS" w:hAnsi="Trebuchet MS" w:cs="Arial"/>
+                <w:b/>
+                <w:sz w:val="24"/>
+                <w:szCs w:val="24"/>
+              </w:rPr>
+              <w:t>9</w:t>
             </w:r>
           </w:p>
         </w:tc>
@@ -1701,7 +1788,7 @@
                 <w:sz w:val="24"/>
                 <w:szCs w:val="24"/>
               </w:rPr>
-              <w:t>79</w:t>
+              <w:t>81</w:t>
             </w:r>
           </w:p>
         </w:tc>
@@ -1761,7 +1848,16 @@
                 <w:sz w:val="24"/>
                 <w:szCs w:val="24"/>
               </w:rPr>
-              <w:t>80</w:t>
+              <w:t>8</w:t>
+            </w:r>
+            <w:r>
+              <w:rPr>
+                <w:rFonts w:ascii="Trebuchet MS" w:hAnsi="Trebuchet MS" w:cs="Arial"/>
+                <w:b/>
+                <w:sz w:val="24"/>
+                <w:szCs w:val="24"/>
+              </w:rPr>
+              <w:t>2</w:t>
             </w:r>
           </w:p>
         </w:tc>
@@ -1821,7 +1917,7 @@
                 <w:sz w:val="24"/>
                 <w:szCs w:val="24"/>
               </w:rPr>
-              <w:t>88</w:t>
+              <w:t>90</w:t>
             </w:r>
           </w:p>
         </w:tc>
@@ -1881,7 +1977,16 @@
                 <w:sz w:val="24"/>
                 <w:szCs w:val="24"/>
               </w:rPr>
-              <w:t>90</w:t>
+              <w:t>9</w:t>
+            </w:r>
+            <w:r>
+              <w:rPr>
+                <w:rFonts w:ascii="Trebuchet MS" w:hAnsi="Trebuchet MS" w:cs="Arial"/>
+                <w:b/>
+                <w:sz w:val="24"/>
+                <w:szCs w:val="24"/>
+              </w:rPr>
+              <w:t>2</w:t>
             </w:r>
           </w:p>
         </w:tc>
@@ -1941,7 +2046,16 @@
                 <w:sz w:val="24"/>
                 <w:szCs w:val="24"/>
               </w:rPr>
-              <w:t>93</w:t>
+              <w:t>9</w:t>
+            </w:r>
+            <w:r>
+              <w:rPr>
+                <w:rFonts w:ascii="Trebuchet MS" w:hAnsi="Trebuchet MS" w:cs="Arial"/>
+                <w:b/>
+                <w:sz w:val="24"/>
+                <w:szCs w:val="24"/>
+              </w:rPr>
+              <w:t>5</w:t>
             </w:r>
           </w:p>
         </w:tc>
@@ -2001,7 +2115,16 @@
                 <w:sz w:val="24"/>
                 <w:szCs w:val="24"/>
               </w:rPr>
-              <w:t>95</w:t>
+              <w:t>9</w:t>
+            </w:r>
+            <w:r>
+              <w:rPr>
+                <w:rFonts w:ascii="Trebuchet MS" w:hAnsi="Trebuchet MS" w:cs="Arial"/>
+                <w:b/>
+                <w:sz w:val="24"/>
+                <w:szCs w:val="24"/>
+              </w:rPr>
+              <w:t>7</w:t>
             </w:r>
           </w:p>
         </w:tc>
@@ -2072,77 +2195,335 @@
                 <w:sz w:val="24"/>
                 <w:szCs w:val="24"/>
               </w:rPr>
+              <w:t>100</w:t>
+            </w:r>
+          </w:p>
+        </w:tc>
+      </w:tr>
+      <w:tr>
+        <w:trPr>
+          <w:trHeight w:val="432"/>
+        </w:trPr>
+        <w:tc>
+          <w:tcPr>
+            <w:tcW w:w="6048" w:type="dxa"/>
+            <w:vAlign w:val="center"/>
+          </w:tcPr>
+          <w:p>
+            <w:pPr>
+              <w:rPr>
+                <w:rFonts w:ascii="Trebuchet MS" w:hAnsi="Trebuchet MS" w:cs="Arial"/>
+                <w:b/>
+                <w:color w:val="0000FF"/>
+                <w:sz w:val="24"/>
+                <w:szCs w:val="24"/>
+                <w:u w:val="single"/>
+              </w:rPr>
+            </w:pPr>
+            <w:r>
+              <w:rPr>
+                <w:rFonts w:ascii="Trebuchet MS" w:hAnsi="Trebuchet MS" w:cs="Arial"/>
+                <w:b/>
+                <w:color w:val="0000FF"/>
+                <w:sz w:val="24"/>
+                <w:szCs w:val="24"/>
+                <w:u w:val="single"/>
+              </w:rPr>
+              <w:t>SV: MULTIPLE SUBMISSIONS</w:t>
+            </w:r>
+          </w:p>
+        </w:tc>
+        <w:tc>
+          <w:tcPr>
+            <w:tcW w:w="3528" w:type="dxa"/>
+            <w:vAlign w:val="center"/>
+          </w:tcPr>
+          <w:p>
+            <w:pPr>
+              <w:jc w:val="right"/>
+              <w:rPr>
+                <w:rFonts w:ascii="Trebuchet MS" w:hAnsi="Trebuchet MS" w:cs="Arial"/>
+                <w:b/>
+                <w:sz w:val="24"/>
+                <w:szCs w:val="24"/>
+              </w:rPr>
+            </w:pPr>
+            <w:r>
+              <w:rPr>
+                <w:rFonts w:ascii="Trebuchet MS" w:hAnsi="Trebuchet MS" w:cs="Arial"/>
+                <w:b/>
+                <w:sz w:val="24"/>
+                <w:szCs w:val="24"/>
+              </w:rPr>
+              <w:t>10</w:t>
+            </w:r>
+            <w:r>
+              <w:rPr>
+                <w:rFonts w:ascii="Trebuchet MS" w:hAnsi="Trebuchet MS" w:cs="Arial"/>
+                <w:b/>
+                <w:sz w:val="24"/>
+                <w:szCs w:val="24"/>
+              </w:rPr>
+              <w:t>3</w:t>
+            </w:r>
+          </w:p>
+        </w:tc>
+      </w:tr>
+      <w:tr>
+        <w:trPr>
+          <w:trHeight w:val="432"/>
+        </w:trPr>
+        <w:tc>
+          <w:tcPr>
+            <w:tcW w:w="6048" w:type="dxa"/>
+            <w:vAlign w:val="center"/>
+          </w:tcPr>
+          <w:p>
+            <w:pPr>
+              <w:rPr>
+                <w:rFonts w:ascii="Trebuchet MS" w:hAnsi="Trebuchet MS" w:cs="Arial"/>
+                <w:b/>
+                <w:color w:val="0000FF"/>
+                <w:sz w:val="24"/>
+                <w:szCs w:val="24"/>
+                <w:u w:val="single"/>
+              </w:rPr>
+            </w:pPr>
+            <w:r>
+              <w:rPr>
+                <w:rFonts w:ascii="Trebuchet MS" w:hAnsi="Trebuchet MS" w:cs="Arial"/>
+                <w:b/>
+                <w:color w:val="0000FF"/>
+                <w:sz w:val="24"/>
+                <w:szCs w:val="24"/>
+                <w:u w:val="single"/>
+              </w:rPr>
+              <w:t>SV: RESUBMIT</w:t>
+            </w:r>
+          </w:p>
+        </w:tc>
+        <w:tc>
+          <w:tcPr>
+            <w:tcW w:w="3528" w:type="dxa"/>
+            <w:vAlign w:val="center"/>
+          </w:tcPr>
+          <w:p>
+            <w:pPr>
+              <w:jc w:val="right"/>
+              <w:rPr>
+                <w:rFonts w:ascii="Trebuchet MS" w:hAnsi="Trebuchet MS" w:cs="Arial"/>
+                <w:b/>
+                <w:sz w:val="24"/>
+                <w:szCs w:val="24"/>
+              </w:rPr>
+            </w:pPr>
+            <w:r>
+              <w:rPr>
+                <w:rFonts w:ascii="Trebuchet MS" w:hAnsi="Trebuchet MS" w:cs="Arial"/>
+                <w:b/>
+                <w:sz w:val="24"/>
+                <w:szCs w:val="24"/>
+              </w:rPr>
+              <w:t>10</w:t>
+            </w:r>
+            <w:r>
+              <w:rPr>
+                <w:rFonts w:ascii="Trebuchet MS" w:hAnsi="Trebuchet MS" w:cs="Arial"/>
+                <w:b/>
+                <w:sz w:val="24"/>
+                <w:szCs w:val="24"/>
+              </w:rPr>
+              <w:t>7</w:t>
+            </w:r>
+          </w:p>
+        </w:tc>
+      </w:tr>
+      <w:tr>
+        <w:trPr>
+          <w:trHeight w:val="432"/>
+        </w:trPr>
+        <w:tc>
+          <w:tcPr>
+            <w:tcW w:w="6048" w:type="dxa"/>
+            <w:vAlign w:val="center"/>
+          </w:tcPr>
+          <w:p>
+            <w:pPr>
+              <w:rPr>
+                <w:rFonts w:ascii="Trebuchet MS" w:hAnsi="Trebuchet MS" w:cs="Arial"/>
+                <w:b/>
+                <w:color w:val="0000FF"/>
+                <w:sz w:val="24"/>
+                <w:szCs w:val="24"/>
+                <w:u w:val="single"/>
+              </w:rPr>
+            </w:pPr>
+            <w:r>
+              <w:rPr>
+                <w:rFonts w:ascii="Trebuchet MS" w:hAnsi="Trebuchet MS" w:cs="Arial"/>
+                <w:b/>
+                <w:color w:val="0000FF"/>
+                <w:sz w:val="24"/>
+                <w:szCs w:val="24"/>
+                <w:u w:val="single"/>
+              </w:rPr>
+              <w:t>SV: VIEW DETAILS</w:t>
+            </w:r>
+          </w:p>
+        </w:tc>
+        <w:tc>
+          <w:tcPr>
+            <w:tcW w:w="3528" w:type="dxa"/>
+            <w:vAlign w:val="center"/>
+          </w:tcPr>
+          <w:p>
+            <w:pPr>
+              <w:jc w:val="right"/>
+              <w:rPr>
+                <w:rFonts w:ascii="Trebuchet MS" w:hAnsi="Trebuchet MS" w:cs="Arial"/>
+                <w:b/>
+                <w:sz w:val="24"/>
+                <w:szCs w:val="24"/>
+              </w:rPr>
+            </w:pPr>
+            <w:r>
+              <w:rPr>
+                <w:rFonts w:ascii="Trebuchet MS" w:hAnsi="Trebuchet MS" w:cs="Arial"/>
+                <w:b/>
+                <w:sz w:val="24"/>
+                <w:szCs w:val="24"/>
+              </w:rPr>
+              <w:t>11</w:t>
+            </w:r>
+            <w:r>
+              <w:rPr>
+                <w:rFonts w:ascii="Trebuchet MS" w:hAnsi="Trebuchet MS" w:cs="Arial"/>
+                <w:b/>
+                <w:sz w:val="24"/>
+                <w:szCs w:val="24"/>
+              </w:rPr>
+              <w:t>6</w:t>
+            </w:r>
+          </w:p>
+        </w:tc>
+      </w:tr>
+      <w:tr>
+        <w:trPr>
+          <w:trHeight w:val="432"/>
+        </w:trPr>
+        <w:tc>
+          <w:tcPr>
+            <w:tcW w:w="6048" w:type="dxa"/>
+            <w:vAlign w:val="center"/>
+          </w:tcPr>
+          <w:p>
+            <w:pPr>
+              <w:rPr>
+                <w:rFonts w:ascii="Trebuchet MS" w:hAnsi="Trebuchet MS" w:cs="Arial"/>
+                <w:b/>
+                <w:color w:val="0000FF"/>
+                <w:sz w:val="24"/>
+                <w:szCs w:val="24"/>
+                <w:u w:val="single"/>
+              </w:rPr>
+            </w:pPr>
+            <w:r>
+              <w:rPr>
+                <w:rFonts w:ascii="Trebuchet MS" w:hAnsi="Trebuchet MS" w:cs="Arial"/>
+                <w:b/>
+                <w:color w:val="0000FF"/>
+                <w:sz w:val="24"/>
+                <w:szCs w:val="24"/>
+                <w:u w:val="single"/>
+              </w:rPr>
+              <w:t>AL: DELETED ASSIGNMENT</w:t>
+            </w:r>
+          </w:p>
+        </w:tc>
+        <w:tc>
+          <w:tcPr>
+            <w:tcW w:w="3528" w:type="dxa"/>
+            <w:vAlign w:val="center"/>
+          </w:tcPr>
+          <w:p>
+            <w:pPr>
+              <w:jc w:val="right"/>
+              <w:rPr>
+                <w:rFonts w:ascii="Trebuchet MS" w:hAnsi="Trebuchet MS" w:cs="Arial"/>
+                <w:b/>
+                <w:sz w:val="24"/>
+                <w:szCs w:val="24"/>
+              </w:rPr>
+            </w:pPr>
+            <w:r>
+              <w:rPr>
+                <w:rFonts w:ascii="Trebuchet MS" w:hAnsi="Trebuchet MS" w:cs="Arial"/>
+                <w:b/>
+                <w:sz w:val="24"/>
+                <w:szCs w:val="24"/>
+              </w:rPr>
+              <w:t>11</w:t>
+            </w:r>
+            <w:r>
+              <w:rPr>
+                <w:rFonts w:ascii="Trebuchet MS" w:hAnsi="Trebuchet MS" w:cs="Arial"/>
+                <w:b/>
+                <w:sz w:val="24"/>
+                <w:szCs w:val="24"/>
+              </w:rPr>
               <w:t>9</w:t>
             </w:r>
-            <w:r>
-              <w:rPr>
-                <w:rFonts w:ascii="Trebuchet MS" w:hAnsi="Trebuchet MS" w:cs="Arial"/>
-                <w:b/>
-                <w:sz w:val="24"/>
-                <w:szCs w:val="24"/>
-              </w:rPr>
-              <w:t>8</w:t>
-            </w:r>
-          </w:p>
-        </w:tc>
-      </w:tr>
-      <w:tr>
-        <w:trPr>
-          <w:trHeight w:val="432"/>
-        </w:trPr>
-        <w:tc>
-          <w:tcPr>
-            <w:tcW w:w="6048" w:type="dxa"/>
-            <w:vAlign w:val="center"/>
-          </w:tcPr>
-          <w:p>
-            <w:pPr>
-              <w:rPr>
-                <w:rFonts w:ascii="Trebuchet MS" w:hAnsi="Trebuchet MS" w:cs="Arial"/>
-                <w:b/>
-                <w:color w:val="0000FF"/>
-                <w:sz w:val="24"/>
-                <w:szCs w:val="24"/>
-                <w:u w:val="single"/>
-              </w:rPr>
-            </w:pPr>
-            <w:r>
-              <w:rPr>
-                <w:rFonts w:ascii="Trebuchet MS" w:hAnsi="Trebuchet MS" w:cs="Arial"/>
-                <w:b/>
-                <w:color w:val="0000FF"/>
-                <w:sz w:val="24"/>
-                <w:szCs w:val="24"/>
-                <w:u w:val="single"/>
-              </w:rPr>
-              <w:t>SV: MULTIPLE SUBMISSIONS</w:t>
-            </w:r>
-          </w:p>
-        </w:tc>
-        <w:tc>
-          <w:tcPr>
-            <w:tcW w:w="3528" w:type="dxa"/>
-            <w:vAlign w:val="center"/>
-          </w:tcPr>
-          <w:p>
-            <w:pPr>
-              <w:jc w:val="right"/>
-              <w:rPr>
-                <w:rFonts w:ascii="Trebuchet MS" w:hAnsi="Trebuchet MS" w:cs="Arial"/>
-                <w:b/>
-                <w:sz w:val="24"/>
-                <w:szCs w:val="24"/>
-              </w:rPr>
-            </w:pPr>
-            <w:r>
-              <w:rPr>
-                <w:rFonts w:ascii="Trebuchet MS" w:hAnsi="Trebuchet MS" w:cs="Arial"/>
-                <w:b/>
-                <w:sz w:val="24"/>
-                <w:szCs w:val="24"/>
-              </w:rPr>
-              <w:t>10</w:t>
-            </w:r>
+          </w:p>
+        </w:tc>
+      </w:tr>
+      <w:tr>
+        <w:trPr>
+          <w:trHeight w:val="432"/>
+        </w:trPr>
+        <w:tc>
+          <w:tcPr>
+            <w:tcW w:w="6048" w:type="dxa"/>
+            <w:vAlign w:val="center"/>
+          </w:tcPr>
+          <w:p>
+            <w:pPr>
+              <w:rPr>
+                <w:rFonts w:ascii="Trebuchet MS" w:hAnsi="Trebuchet MS" w:cs="Arial"/>
+                <w:b/>
+                <w:color w:val="0000FF"/>
+                <w:sz w:val="24"/>
+                <w:szCs w:val="24"/>
+                <w:u w:val="single"/>
+              </w:rPr>
+            </w:pPr>
+            <w:r>
+              <w:rPr>
+                <w:rFonts w:ascii="Trebuchet MS" w:hAnsi="Trebuchet MS" w:cs="Arial"/>
+                <w:b/>
+                <w:color w:val="0000FF"/>
+                <w:sz w:val="24"/>
+                <w:szCs w:val="24"/>
+                <w:u w:val="single"/>
+              </w:rPr>
+              <w:t>VDS: DELETED ASSIGNMENT WITH SAVED DRAFT</w:t>
+            </w:r>
+          </w:p>
+        </w:tc>
+        <w:tc>
+          <w:tcPr>
+            <w:tcW w:w="3528" w:type="dxa"/>
+            <w:vAlign w:val="center"/>
+          </w:tcPr>
+          <w:p>
+            <w:pPr>
+              <w:jc w:val="right"/>
+              <w:rPr>
+                <w:rFonts w:ascii="Trebuchet MS" w:hAnsi="Trebuchet MS" w:cs="Arial"/>
+                <w:b/>
+                <w:sz w:val="24"/>
+                <w:szCs w:val="24"/>
+              </w:rPr>
+            </w:pPr>
             <w:r>
               <w:rPr>
                 <w:rFonts w:ascii="Trebuchet MS" w:hAnsi="Trebuchet MS" w:cs="Arial"/>
@@ -2152,65 +2533,74 @@
               </w:rPr>
               <w:t>1</w:t>
             </w:r>
-          </w:p>
-        </w:tc>
-      </w:tr>
-      <w:tr>
-        <w:trPr>
-          <w:trHeight w:val="432"/>
-        </w:trPr>
-        <w:tc>
-          <w:tcPr>
-            <w:tcW w:w="6048" w:type="dxa"/>
-            <w:vAlign w:val="center"/>
-          </w:tcPr>
-          <w:p>
-            <w:pPr>
-              <w:rPr>
-                <w:rFonts w:ascii="Trebuchet MS" w:hAnsi="Trebuchet MS" w:cs="Arial"/>
-                <w:b/>
-                <w:color w:val="0000FF"/>
-                <w:sz w:val="24"/>
-                <w:szCs w:val="24"/>
-                <w:u w:val="single"/>
-              </w:rPr>
-            </w:pPr>
-            <w:r>
-              <w:rPr>
-                <w:rFonts w:ascii="Trebuchet MS" w:hAnsi="Trebuchet MS" w:cs="Arial"/>
-                <w:b/>
-                <w:color w:val="0000FF"/>
-                <w:sz w:val="24"/>
-                <w:szCs w:val="24"/>
-                <w:u w:val="single"/>
-              </w:rPr>
-              <w:t>SV: RESUBMIT</w:t>
-            </w:r>
-          </w:p>
-        </w:tc>
-        <w:tc>
-          <w:tcPr>
-            <w:tcW w:w="3528" w:type="dxa"/>
-            <w:vAlign w:val="center"/>
-          </w:tcPr>
-          <w:p>
-            <w:pPr>
-              <w:jc w:val="right"/>
-              <w:rPr>
-                <w:rFonts w:ascii="Trebuchet MS" w:hAnsi="Trebuchet MS" w:cs="Arial"/>
-                <w:b/>
-                <w:sz w:val="24"/>
-                <w:szCs w:val="24"/>
-              </w:rPr>
-            </w:pPr>
-            <w:r>
-              <w:rPr>
-                <w:rFonts w:ascii="Trebuchet MS" w:hAnsi="Trebuchet MS" w:cs="Arial"/>
-                <w:b/>
-                <w:sz w:val="24"/>
-                <w:szCs w:val="24"/>
-              </w:rPr>
-              <w:t>10</w:t>
+            <w:r>
+              <w:rPr>
+                <w:rFonts w:ascii="Trebuchet MS" w:hAnsi="Trebuchet MS" w:cs="Arial"/>
+                <w:b/>
+                <w:sz w:val="24"/>
+                <w:szCs w:val="24"/>
+              </w:rPr>
+              <w:t>21</w:t>
+            </w:r>
+          </w:p>
+        </w:tc>
+      </w:tr>
+      <w:tr>
+        <w:trPr>
+          <w:trHeight w:val="432"/>
+        </w:trPr>
+        <w:tc>
+          <w:tcPr>
+            <w:tcW w:w="6048" w:type="dxa"/>
+            <w:vAlign w:val="center"/>
+          </w:tcPr>
+          <w:p>
+            <w:pPr>
+              <w:rPr>
+                <w:rFonts w:ascii="Trebuchet MS" w:hAnsi="Trebuchet MS" w:cs="Arial"/>
+                <w:b/>
+                <w:color w:val="0000FF"/>
+                <w:sz w:val="24"/>
+                <w:szCs w:val="24"/>
+                <w:u w:val="single"/>
+              </w:rPr>
+            </w:pPr>
+            <w:r>
+              <w:rPr>
+                <w:rFonts w:ascii="Trebuchet MS" w:hAnsi="Trebuchet MS" w:cs="Arial"/>
+                <w:b/>
+                <w:color w:val="0000FF"/>
+                <w:sz w:val="24"/>
+                <w:szCs w:val="24"/>
+                <w:u w:val="single"/>
+              </w:rPr>
+              <w:t>SVVS: DELETED ASSIGNMENT WITH SUBMISSION</w:t>
+            </w:r>
+          </w:p>
+        </w:tc>
+        <w:tc>
+          <w:tcPr>
+            <w:tcW w:w="3528" w:type="dxa"/>
+            <w:vAlign w:val="center"/>
+          </w:tcPr>
+          <w:p>
+            <w:pPr>
+              <w:jc w:val="right"/>
+              <w:rPr>
+                <w:rFonts w:ascii="Trebuchet MS" w:hAnsi="Trebuchet MS" w:cs="Arial"/>
+                <w:b/>
+                <w:sz w:val="24"/>
+                <w:szCs w:val="24"/>
+              </w:rPr>
+            </w:pPr>
+            <w:r>
+              <w:rPr>
+                <w:rFonts w:ascii="Trebuchet MS" w:hAnsi="Trebuchet MS" w:cs="Arial"/>
+                <w:b/>
+                <w:sz w:val="24"/>
+                <w:szCs w:val="24"/>
+              </w:rPr>
+              <w:t>12</w:t>
             </w:r>
             <w:r>
               <w:rPr>
@@ -2253,180 +2643,33 @@
                 <w:szCs w:val="24"/>
                 <w:u w:val="single"/>
               </w:rPr>
-              <w:t>SV: VIEW DETAILS</w:t>
-            </w:r>
-          </w:p>
-        </w:tc>
-        <w:tc>
-          <w:tcPr>
-            <w:tcW w:w="3528" w:type="dxa"/>
-            <w:vAlign w:val="center"/>
-          </w:tcPr>
-          <w:p>
-            <w:pPr>
-              <w:jc w:val="right"/>
-              <w:rPr>
-                <w:rFonts w:ascii="Trebuchet MS" w:hAnsi="Trebuchet MS" w:cs="Arial"/>
-                <w:b/>
-                <w:sz w:val="24"/>
-                <w:szCs w:val="24"/>
-              </w:rPr>
-            </w:pPr>
-            <w:r>
-              <w:rPr>
-                <w:rFonts w:ascii="Trebuchet MS" w:hAnsi="Trebuchet MS" w:cs="Arial"/>
-                <w:b/>
-                <w:sz w:val="24"/>
-                <w:szCs w:val="24"/>
-              </w:rPr>
-              <w:t>11</w:t>
-            </w:r>
-            <w:r>
-              <w:rPr>
-                <w:rFonts w:ascii="Trebuchet MS" w:hAnsi="Trebuchet MS" w:cs="Arial"/>
-                <w:b/>
-                <w:sz w:val="24"/>
-                <w:szCs w:val="24"/>
-              </w:rPr>
-              <w:t>4</w:t>
-            </w:r>
-          </w:p>
-        </w:tc>
-      </w:tr>
-      <w:tr>
-        <w:trPr>
-          <w:trHeight w:val="432"/>
-        </w:trPr>
-        <w:tc>
-          <w:tcPr>
-            <w:tcW w:w="6048" w:type="dxa"/>
-            <w:vAlign w:val="center"/>
-          </w:tcPr>
-          <w:p>
-            <w:pPr>
-              <w:rPr>
-                <w:rFonts w:ascii="Trebuchet MS" w:hAnsi="Trebuchet MS" w:cs="Arial"/>
-                <w:b/>
-                <w:color w:val="0000FF"/>
-                <w:sz w:val="24"/>
-                <w:szCs w:val="24"/>
-                <w:u w:val="single"/>
-              </w:rPr>
-            </w:pPr>
-            <w:r>
-              <w:rPr>
-                <w:rFonts w:ascii="Trebuchet MS" w:hAnsi="Trebuchet MS" w:cs="Arial"/>
-                <w:b/>
-                <w:color w:val="0000FF"/>
-                <w:sz w:val="24"/>
-                <w:szCs w:val="24"/>
-                <w:u w:val="single"/>
-              </w:rPr>
-              <w:t>AL: DELETED ASSIGNMENT</w:t>
-            </w:r>
-          </w:p>
-        </w:tc>
-        <w:tc>
-          <w:tcPr>
-            <w:tcW w:w="3528" w:type="dxa"/>
-            <w:vAlign w:val="center"/>
-          </w:tcPr>
-          <w:p>
-            <w:pPr>
-              <w:jc w:val="right"/>
-              <w:rPr>
-                <w:rFonts w:ascii="Trebuchet MS" w:hAnsi="Trebuchet MS" w:cs="Arial"/>
-                <w:b/>
-                <w:sz w:val="24"/>
-                <w:szCs w:val="24"/>
-              </w:rPr>
-            </w:pPr>
-            <w:r>
-              <w:rPr>
-                <w:rFonts w:ascii="Trebuchet MS" w:hAnsi="Trebuchet MS" w:cs="Arial"/>
-                <w:b/>
-                <w:sz w:val="24"/>
-                <w:szCs w:val="24"/>
-              </w:rPr>
-              <w:t>11</w:t>
-            </w:r>
-            <w:r>
-              <w:rPr>
-                <w:rFonts w:ascii="Trebuchet MS" w:hAnsi="Trebuchet MS" w:cs="Arial"/>
-                <w:b/>
-                <w:sz w:val="24"/>
-                <w:szCs w:val="24"/>
-              </w:rPr>
-              <w:t>7</w:t>
-            </w:r>
-          </w:p>
-        </w:tc>
-      </w:tr>
-      <w:tr>
-        <w:trPr>
-          <w:trHeight w:val="432"/>
-        </w:trPr>
-        <w:tc>
-          <w:tcPr>
-            <w:tcW w:w="6048" w:type="dxa"/>
-            <w:vAlign w:val="center"/>
-          </w:tcPr>
-          <w:p>
-            <w:pPr>
-              <w:rPr>
-                <w:rFonts w:ascii="Trebuchet MS" w:hAnsi="Trebuchet MS" w:cs="Arial"/>
-                <w:b/>
-                <w:color w:val="0000FF"/>
-                <w:sz w:val="24"/>
-                <w:szCs w:val="24"/>
-                <w:u w:val="single"/>
-              </w:rPr>
-            </w:pPr>
-            <w:r>
-              <w:rPr>
-                <w:rFonts w:ascii="Trebuchet MS" w:hAnsi="Trebuchet MS" w:cs="Arial"/>
-                <w:b/>
-                <w:color w:val="0000FF"/>
-                <w:sz w:val="24"/>
-                <w:szCs w:val="24"/>
-                <w:u w:val="single"/>
-              </w:rPr>
-              <w:t>VDS: DELETED ASSIGNMENT WITH SAVED DRAFT</w:t>
-            </w:r>
-          </w:p>
-        </w:tc>
-        <w:tc>
-          <w:tcPr>
-            <w:tcW w:w="3528" w:type="dxa"/>
-            <w:vAlign w:val="center"/>
-          </w:tcPr>
-          <w:p>
-            <w:pPr>
-              <w:jc w:val="right"/>
-              <w:rPr>
-                <w:rFonts w:ascii="Trebuchet MS" w:hAnsi="Trebuchet MS" w:cs="Arial"/>
-                <w:b/>
-                <w:sz w:val="24"/>
-                <w:szCs w:val="24"/>
-              </w:rPr>
-            </w:pPr>
-            <w:r>
-              <w:rPr>
-                <w:rFonts w:ascii="Trebuchet MS" w:hAnsi="Trebuchet MS" w:cs="Arial"/>
-                <w:b/>
-                <w:sz w:val="24"/>
-                <w:szCs w:val="24"/>
-              </w:rPr>
-              <w:t>1</w:t>
-            </w:r>
-            <w:r>
-              <w:rPr>
-                <w:rFonts w:ascii="Trebuchet MS" w:hAnsi="Trebuchet MS" w:cs="Arial"/>
-                <w:b/>
-                <w:sz w:val="24"/>
-                <w:szCs w:val="24"/>
-              </w:rPr>
-              <w:t>1</w:t>
+              <w:t>LINK FROM SCHEDULE PERMISSIONS ERROR</w:t>
+            </w:r>
+          </w:p>
+        </w:tc>
+        <w:tc>
+          <w:tcPr>
+            <w:tcW w:w="3528" w:type="dxa"/>
+            <w:vAlign w:val="center"/>
+          </w:tcPr>
+          <w:p>
+            <w:pPr>
+              <w:jc w:val="right"/>
+              <w:rPr>
+                <w:rFonts w:ascii="Trebuchet MS" w:hAnsi="Trebuchet MS" w:cs="Arial"/>
+                <w:b/>
+                <w:sz w:val="24"/>
+                <w:szCs w:val="24"/>
+              </w:rPr>
+            </w:pPr>
+            <w:r>
+              <w:rPr>
+                <w:rFonts w:ascii="Trebuchet MS" w:hAnsi="Trebuchet MS" w:cs="Arial"/>
+                <w:b/>
+                <w:sz w:val="24"/>
+                <w:szCs w:val="24"/>
+              </w:rPr>
+              <w:t>12</w:t>
             </w:r>
             <w:r>
               <w:rPr>
@@ -2436,144 +2679,6 @@
                 <w:szCs w:val="24"/>
               </w:rPr>
               <w:t>9</w:t>
-            </w:r>
-          </w:p>
-        </w:tc>
-      </w:tr>
-      <w:tr>
-        <w:trPr>
-          <w:trHeight w:val="432"/>
-        </w:trPr>
-        <w:tc>
-          <w:tcPr>
-            <w:tcW w:w="6048" w:type="dxa"/>
-            <w:vAlign w:val="center"/>
-          </w:tcPr>
-          <w:p>
-            <w:pPr>
-              <w:rPr>
-                <w:rFonts w:ascii="Trebuchet MS" w:hAnsi="Trebuchet MS" w:cs="Arial"/>
-                <w:b/>
-                <w:color w:val="0000FF"/>
-                <w:sz w:val="24"/>
-                <w:szCs w:val="24"/>
-                <w:u w:val="single"/>
-              </w:rPr>
-            </w:pPr>
-            <w:r>
-              <w:rPr>
-                <w:rFonts w:ascii="Trebuchet MS" w:hAnsi="Trebuchet MS" w:cs="Arial"/>
-                <w:b/>
-                <w:color w:val="0000FF"/>
-                <w:sz w:val="24"/>
-                <w:szCs w:val="24"/>
-                <w:u w:val="single"/>
-              </w:rPr>
-              <w:t>SVVS: DELETED ASSIGNMENT WITH SUBMISSION</w:t>
-            </w:r>
-          </w:p>
-        </w:tc>
-        <w:tc>
-          <w:tcPr>
-            <w:tcW w:w="3528" w:type="dxa"/>
-            <w:vAlign w:val="center"/>
-          </w:tcPr>
-          <w:p>
-            <w:pPr>
-              <w:jc w:val="right"/>
-              <w:rPr>
-                <w:rFonts w:ascii="Trebuchet MS" w:hAnsi="Trebuchet MS" w:cs="Arial"/>
-                <w:b/>
-                <w:sz w:val="24"/>
-                <w:szCs w:val="24"/>
-              </w:rPr>
-            </w:pPr>
-            <w:r>
-              <w:rPr>
-                <w:rFonts w:ascii="Trebuchet MS" w:hAnsi="Trebuchet MS" w:cs="Arial"/>
-                <w:b/>
-                <w:sz w:val="24"/>
-                <w:szCs w:val="24"/>
-              </w:rPr>
-              <w:t>12</w:t>
-            </w:r>
-            <w:r>
-              <w:rPr>
-                <w:rFonts w:ascii="Trebuchet MS" w:hAnsi="Trebuchet MS" w:cs="Arial"/>
-                <w:b/>
-                <w:sz w:val="24"/>
-                <w:szCs w:val="24"/>
-              </w:rPr>
-              <w:t>3</w:t>
-            </w:r>
-          </w:p>
-        </w:tc>
-      </w:tr>
-      <w:tr>
-        <w:trPr>
-          <w:trHeight w:val="432"/>
-        </w:trPr>
-        <w:tc>
-          <w:tcPr>
-            <w:tcW w:w="6048" w:type="dxa"/>
-            <w:vAlign w:val="center"/>
-          </w:tcPr>
-          <w:p>
-            <w:pPr>
-              <w:rPr>
-                <w:rFonts w:ascii="Trebuchet MS" w:hAnsi="Trebuchet MS" w:cs="Arial"/>
-                <w:b/>
-                <w:color w:val="0000FF"/>
-                <w:sz w:val="24"/>
-                <w:szCs w:val="24"/>
-                <w:u w:val="single"/>
-              </w:rPr>
-            </w:pPr>
-            <w:r>
-              <w:rPr>
-                <w:rFonts w:ascii="Trebuchet MS" w:hAnsi="Trebuchet MS" w:cs="Arial"/>
-                <w:b/>
-                <w:color w:val="0000FF"/>
-                <w:sz w:val="24"/>
-                <w:szCs w:val="24"/>
-                <w:u w:val="single"/>
-              </w:rPr>
-              <w:t>LINK FROM SCHEDULE PERMISSIONS ERROR</w:t>
-            </w:r>
-          </w:p>
-        </w:tc>
-        <w:tc>
-          <w:tcPr>
-            <w:tcW w:w="3528" w:type="dxa"/>
-            <w:vAlign w:val="center"/>
-          </w:tcPr>
-          <w:p>
-            <w:pPr>
-              <w:jc w:val="right"/>
-              <w:rPr>
-                <w:rFonts w:ascii="Trebuchet MS" w:hAnsi="Trebuchet MS" w:cs="Arial"/>
-                <w:b/>
-                <w:sz w:val="24"/>
-                <w:szCs w:val="24"/>
-              </w:rPr>
-            </w:pPr>
-            <w:r>
-              <w:rPr>
-                <w:rFonts w:ascii="Trebuchet MS" w:hAnsi="Trebuchet MS" w:cs="Arial"/>
-                <w:b/>
-                <w:sz w:val="24"/>
-                <w:szCs w:val="24"/>
-              </w:rPr>
-              <w:t>12</w:t>
-            </w:r>
-            <w:r>
-              <w:rPr>
-                <w:rFonts w:ascii="Trebuchet MS" w:hAnsi="Trebuchet MS" w:cs="Arial"/>
-                <w:b/>
-                <w:sz w:val="24"/>
-                <w:szCs w:val="24"/>
-              </w:rPr>
-              <w:t>7</w:t>
             </w:r>
           </w:p>
         </w:tc>

</xml_diff>